<commit_message>
Fixed a bug with champion firing
</commit_message>
<xml_diff>
--- a/Kval. darbs.docx
+++ b/Kval. darbs.docx
@@ -6574,6 +6574,23 @@
       </w:r>
       <w:bookmarkEnd w:id="17"/>
     </w:p>
+    <w:p/>
+    <w:p>
+      <w:r>
+        <w:t>Lietošanas gadījumu testēšana.</w:t>
+      </w:r>
+    </w:p>
+    <w:p/>
+    <w:p>
+      <w:pPr>
+        <w:spacing w:after="160" w:line="259" w:lineRule="auto"/>
+        <w:ind w:firstLine="0"/>
+        <w:jc w:val="left"/>
+      </w:pPr>
+      <w:r>
+        <w:br w:type="page"/>
+      </w:r>
+    </w:p>
     <w:tbl>
       <w:tblPr>
         <w:tblStyle w:val="TableGrid"/>
@@ -6581,59 +6598,599 @@
         <w:tblLook w:val="04A0" w:firstRow="1" w:lastRow="0" w:firstColumn="1" w:lastColumn="0" w:noHBand="0" w:noVBand="1"/>
       </w:tblPr>
       <w:tblGrid>
-        <w:gridCol w:w="4530"/>
-        <w:gridCol w:w="4531"/>
+        <w:gridCol w:w="2928"/>
+        <w:gridCol w:w="2928"/>
+        <w:gridCol w:w="2928"/>
       </w:tblGrid>
       <w:tr>
         <w:tc>
           <w:tcPr>
-            <w:tcW w:w="4530" w:type="dxa"/>
+            <w:tcW w:w="8784" w:type="dxa"/>
+            <w:gridSpan w:val="3"/>
           </w:tcPr>
           <w:p>
             <w:pPr>
               <w:ind w:firstLine="0"/>
-            </w:pPr>
-            <w:bookmarkStart w:id="18" w:name="_GoBack"/>
-            <w:bookmarkEnd w:id="18"/>
-          </w:p>
-        </w:tc>
-        <w:tc>
-          <w:tcPr>
-            <w:tcW w:w="4531" w:type="dxa"/>
-          </w:tcPr>
-          <w:p>
-            <w:pPr>
-              <w:ind w:firstLine="0"/>
-            </w:pPr>
+              <w:rPr>
+                <w:b/>
+                <w:sz w:val="22"/>
+                <w:szCs w:val="22"/>
+              </w:rPr>
+            </w:pPr>
+            <w:r>
+              <w:rPr>
+                <w:b/>
+                <w:szCs w:val="22"/>
+              </w:rPr>
+              <w:lastRenderedPageBreak/>
+              <w:t xml:space="preserve">Tests </w:t>
+            </w:r>
+            <w:r>
+              <w:rPr>
+                <w:b/>
+                <w:szCs w:val="22"/>
+              </w:rPr>
+              <w:t xml:space="preserve">T1 - </w:t>
+            </w:r>
+            <w:r>
+              <w:rPr>
+                <w:b/>
+                <w:szCs w:val="22"/>
+              </w:rPr>
+              <w:t>Vispārējs lietošanas gadījums</w:t>
+            </w:r>
           </w:p>
         </w:tc>
       </w:tr>
       <w:tr>
         <w:tc>
           <w:tcPr>
-            <w:tcW w:w="4530" w:type="dxa"/>
+            <w:tcW w:w="8784" w:type="dxa"/>
+            <w:gridSpan w:val="3"/>
           </w:tcPr>
           <w:p>
             <w:pPr>
+              <w:ind w:left="167" w:firstLine="147"/>
+              <w:rPr>
+                <w:b/>
+                <w:sz w:val="22"/>
+                <w:szCs w:val="22"/>
+              </w:rPr>
+            </w:pPr>
+          </w:p>
+          <w:p>
+            <w:pPr>
+              <w:ind w:left="167" w:firstLine="147"/>
+              <w:rPr>
+                <w:b/>
+                <w:szCs w:val="22"/>
+              </w:rPr>
+            </w:pPr>
+            <w:r>
+              <w:rPr>
+                <w:b/>
+                <w:szCs w:val="22"/>
+              </w:rPr>
+              <w:t xml:space="preserve">Platformas: </w:t>
+            </w:r>
+          </w:p>
+          <w:p>
+            <w:pPr>
+              <w:pStyle w:val="ListParagraph"/>
+              <w:numPr>
+                <w:ilvl w:val="1"/>
+                <w:numId w:val="27"/>
+              </w:numPr>
+              <w:ind w:left="167" w:firstLine="147"/>
+              <w:rPr>
+                <w:szCs w:val="22"/>
+              </w:rPr>
+            </w:pPr>
+            <w:r>
+              <w:rPr>
+                <w:szCs w:val="22"/>
+              </w:rPr>
+              <w:t>Unity editor 2017.2.0f (Windows 10)</w:t>
+            </w:r>
+          </w:p>
+          <w:p>
+            <w:pPr>
+              <w:pStyle w:val="ListParagraph"/>
+              <w:numPr>
+                <w:ilvl w:val="1"/>
+                <w:numId w:val="27"/>
+              </w:numPr>
+              <w:ind w:left="167" w:firstLine="147"/>
+              <w:rPr>
+                <w:szCs w:val="22"/>
+              </w:rPr>
+            </w:pPr>
+            <w:r>
+              <w:rPr>
+                <w:szCs w:val="22"/>
+              </w:rPr>
+              <w:t>Samsung Galaxy J3 (Android 5.1.1 Lollipop)</w:t>
+            </w:r>
+          </w:p>
+          <w:p>
+            <w:pPr>
               <w:ind w:firstLine="0"/>
+              <w:jc w:val="left"/>
+            </w:pPr>
+          </w:p>
+          <w:p>
+            <w:pPr>
+              <w:ind w:firstLine="0"/>
+              <w:jc w:val="left"/>
+            </w:pPr>
+            <w:r>
+              <w:t>TURPMĀK TIKS IZLAISTS</w:t>
+            </w:r>
+          </w:p>
+          <w:p>
+            <w:pPr>
+              <w:ind w:firstLine="0"/>
+              <w:jc w:val="left"/>
+            </w:pPr>
+          </w:p>
+        </w:tc>
+      </w:tr>
+      <w:tr>
+        <w:tc>
+          <w:tcPr>
+            <w:tcW w:w="8784" w:type="dxa"/>
+            <w:gridSpan w:val="3"/>
+          </w:tcPr>
+          <w:p>
+            <w:pPr>
+              <w:ind w:left="167" w:firstLine="147"/>
+              <w:rPr>
+                <w:b/>
+                <w:szCs w:val="22"/>
+              </w:rPr>
+            </w:pPr>
+            <w:r>
+              <w:rPr>
+                <w:b/>
+                <w:szCs w:val="22"/>
+              </w:rPr>
+              <w:t xml:space="preserve">Saistītie lietotājstāsti </w:t>
+            </w:r>
+          </w:p>
+          <w:p>
+            <w:pPr>
+              <w:rPr>
+                <w:b/>
+                <w:sz w:val="22"/>
+                <w:szCs w:val="22"/>
+              </w:rPr>
+            </w:pPr>
+          </w:p>
+        </w:tc>
+      </w:tr>
+      <w:tr>
+        <w:tc>
+          <w:tcPr>
+            <w:tcW w:w="8784" w:type="dxa"/>
+            <w:gridSpan w:val="3"/>
+          </w:tcPr>
+          <w:p>
+            <w:pPr>
+              <w:ind w:left="167" w:firstLine="147"/>
+              <w:rPr>
+                <w:b/>
+                <w:szCs w:val="22"/>
+              </w:rPr>
+            </w:pPr>
+            <w:r>
+              <w:rPr>
+                <w:b/>
+                <w:szCs w:val="22"/>
+              </w:rPr>
+              <w:t>Kopsavilkums</w:t>
+            </w:r>
+          </w:p>
+          <w:p>
+            <w:pPr>
+              <w:ind w:left="167" w:firstLine="147"/>
+              <w:rPr>
+                <w:szCs w:val="22"/>
+              </w:rPr>
+            </w:pPr>
+            <w:r>
+              <w:rPr>
+                <w:szCs w:val="22"/>
+              </w:rPr>
+              <w:t xml:space="preserve">Vispārējais lietošanas gadījumā tiek pārbaudīta galvenā spēles loģika bez īpašām novirzēm. </w:t>
+            </w:r>
+          </w:p>
+          <w:p>
+            <w:pPr>
+              <w:ind w:left="167" w:firstLine="147"/>
+              <w:rPr>
+                <w:szCs w:val="22"/>
+              </w:rPr>
+            </w:pPr>
+            <w:bookmarkStart w:id="18" w:name="_GoBack"/>
+            <w:bookmarkEnd w:id="18"/>
+          </w:p>
+        </w:tc>
+      </w:tr>
+      <w:tr>
+        <w:trPr>
+          <w:trHeight w:val="510"/>
+        </w:trPr>
+        <w:tc>
+          <w:tcPr>
+            <w:tcW w:w="8784" w:type="dxa"/>
+            <w:gridSpan w:val="3"/>
+            <w:shd w:val="clear" w:color="auto" w:fill="auto"/>
+            <w:vAlign w:val="bottom"/>
+          </w:tcPr>
+          <w:p>
+            <w:pPr>
+              <w:ind w:left="167" w:firstLine="147"/>
+              <w:jc w:val="left"/>
+              <w:rPr>
+                <w:b/>
+                <w:szCs w:val="22"/>
+              </w:rPr>
+            </w:pPr>
+            <w:r>
+              <w:rPr>
+                <w:b/>
+                <w:szCs w:val="22"/>
+              </w:rPr>
+              <w:t>Soļi</w:t>
+            </w:r>
+          </w:p>
+        </w:tc>
+      </w:tr>
+      <w:tr>
+        <w:tc>
+          <w:tcPr>
+            <w:tcW w:w="2928" w:type="dxa"/>
+          </w:tcPr>
+          <w:p>
+            <w:pPr>
+              <w:ind w:left="167" w:firstLine="147"/>
+              <w:rPr>
+                <w:b/>
+                <w:szCs w:val="22"/>
+              </w:rPr>
             </w:pPr>
           </w:p>
         </w:tc>
         <w:tc>
           <w:tcPr>
-            <w:tcW w:w="4531" w:type="dxa"/>
+            <w:tcW w:w="2928" w:type="dxa"/>
           </w:tcPr>
           <w:p>
             <w:pPr>
-              <w:ind w:firstLine="0"/>
+              <w:ind w:left="167" w:firstLine="147"/>
+              <w:rPr>
+                <w:b/>
+                <w:szCs w:val="22"/>
+              </w:rPr>
+            </w:pPr>
+          </w:p>
+        </w:tc>
+        <w:tc>
+          <w:tcPr>
+            <w:tcW w:w="2928" w:type="dxa"/>
+          </w:tcPr>
+          <w:p>
+            <w:pPr>
+              <w:ind w:left="167" w:firstLine="147"/>
+              <w:rPr>
+                <w:b/>
+                <w:szCs w:val="22"/>
+              </w:rPr>
+            </w:pPr>
+          </w:p>
+        </w:tc>
+      </w:tr>
+      <w:tr>
+        <w:tc>
+          <w:tcPr>
+            <w:tcW w:w="8784" w:type="dxa"/>
+            <w:gridSpan w:val="3"/>
+          </w:tcPr>
+          <w:p>
+            <w:pPr>
+              <w:ind w:left="167" w:firstLine="147"/>
+              <w:rPr>
+                <w:b/>
+                <w:szCs w:val="22"/>
+              </w:rPr>
+            </w:pPr>
+          </w:p>
+        </w:tc>
+      </w:tr>
+      <w:tr>
+        <w:tc>
+          <w:tcPr>
+            <w:tcW w:w="8784" w:type="dxa"/>
+            <w:gridSpan w:val="3"/>
+          </w:tcPr>
+          <w:p>
+            <w:pPr>
+              <w:ind w:left="167" w:firstLine="147"/>
+              <w:rPr>
+                <w:b/>
+                <w:szCs w:val="22"/>
+              </w:rPr>
+            </w:pPr>
+          </w:p>
+        </w:tc>
+      </w:tr>
+      <w:tr>
+        <w:tc>
+          <w:tcPr>
+            <w:tcW w:w="8784" w:type="dxa"/>
+            <w:gridSpan w:val="3"/>
+          </w:tcPr>
+          <w:p>
+            <w:pPr>
+              <w:ind w:left="167" w:firstLine="147"/>
+              <w:rPr>
+                <w:b/>
+                <w:szCs w:val="22"/>
+              </w:rPr>
+            </w:pPr>
+          </w:p>
+        </w:tc>
+      </w:tr>
+      <w:tr>
+        <w:tc>
+          <w:tcPr>
+            <w:tcW w:w="8784" w:type="dxa"/>
+            <w:gridSpan w:val="3"/>
+          </w:tcPr>
+          <w:p>
+            <w:pPr>
+              <w:ind w:left="167" w:firstLine="147"/>
+              <w:rPr>
+                <w:b/>
+                <w:szCs w:val="22"/>
+              </w:rPr>
+            </w:pPr>
+          </w:p>
+        </w:tc>
+      </w:tr>
+      <w:tr>
+        <w:tc>
+          <w:tcPr>
+            <w:tcW w:w="8784" w:type="dxa"/>
+            <w:gridSpan w:val="3"/>
+          </w:tcPr>
+          <w:p>
+            <w:pPr>
+              <w:ind w:left="167" w:firstLine="147"/>
+              <w:rPr>
+                <w:b/>
+                <w:szCs w:val="22"/>
+              </w:rPr>
+            </w:pPr>
+          </w:p>
+        </w:tc>
+      </w:tr>
+      <w:tr>
+        <w:tc>
+          <w:tcPr>
+            <w:tcW w:w="8784" w:type="dxa"/>
+            <w:gridSpan w:val="3"/>
+          </w:tcPr>
+          <w:p>
+            <w:pPr>
+              <w:ind w:left="167" w:firstLine="147"/>
+              <w:rPr>
+                <w:b/>
+                <w:szCs w:val="22"/>
+              </w:rPr>
+            </w:pPr>
+          </w:p>
+        </w:tc>
+      </w:tr>
+      <w:tr>
+        <w:tc>
+          <w:tcPr>
+            <w:tcW w:w="8784" w:type="dxa"/>
+            <w:gridSpan w:val="3"/>
+          </w:tcPr>
+          <w:p>
+            <w:pPr>
+              <w:ind w:left="167" w:firstLine="147"/>
+              <w:rPr>
+                <w:b/>
+                <w:szCs w:val="22"/>
+              </w:rPr>
+            </w:pPr>
+            <w:r>
+              <w:rPr>
+                <w:b/>
+                <w:szCs w:val="22"/>
+              </w:rPr>
+              <w:t>Soļi</w:t>
+            </w:r>
+          </w:p>
+          <w:p>
+            <w:pPr>
+              <w:pStyle w:val="ListParagraph"/>
+              <w:numPr>
+                <w:ilvl w:val="0"/>
+                <w:numId w:val="29"/>
+              </w:numPr>
+            </w:pPr>
+            <w:r>
+              <w:t>Atver programmu</w:t>
+            </w:r>
+          </w:p>
+          <w:p>
+            <w:pPr>
+              <w:pStyle w:val="ListParagraph"/>
+              <w:numPr>
+                <w:ilvl w:val="0"/>
+                <w:numId w:val="29"/>
+              </w:numPr>
+            </w:pPr>
+            <w:r>
+              <w:t>Uzsāk jaunu</w:t>
+            </w:r>
+            <w:r>
+              <w:t xml:space="preserve"> spēli</w:t>
+            </w:r>
+          </w:p>
+          <w:p>
+            <w:pPr>
+              <w:pStyle w:val="ListParagraph"/>
+              <w:numPr>
+                <w:ilvl w:val="0"/>
+                <w:numId w:val="29"/>
+              </w:numPr>
+            </w:pPr>
+            <w:r>
+              <w:t xml:space="preserve">Ieiet </w:t>
+            </w:r>
+            <w:r>
+              <w:t>krogā</w:t>
+            </w:r>
+          </w:p>
+          <w:p>
+            <w:pPr>
+              <w:pStyle w:val="ListParagraph"/>
+              <w:numPr>
+                <w:ilvl w:val="0"/>
+                <w:numId w:val="29"/>
+              </w:numPr>
+            </w:pPr>
+          </w:p>
+          <w:p>
+            <w:pPr>
+              <w:ind w:left="167" w:firstLine="147"/>
+              <w:rPr>
+                <w:b/>
+                <w:szCs w:val="22"/>
+              </w:rPr>
+            </w:pPr>
+          </w:p>
+          <w:p>
+            <w:pPr>
+              <w:ind w:left="167" w:firstLine="147"/>
+              <w:rPr>
+                <w:b/>
+                <w:szCs w:val="22"/>
+              </w:rPr>
+            </w:pPr>
+            <w:r>
+              <w:rPr>
+                <w:b/>
+                <w:szCs w:val="22"/>
+              </w:rPr>
+              <w:t>Mainīgās vērtības</w:t>
+            </w:r>
+          </w:p>
+          <w:p>
+            <w:pPr>
+              <w:ind w:left="167" w:firstLine="147"/>
+              <w:rPr>
+                <w:b/>
+                <w:szCs w:val="22"/>
+              </w:rPr>
+            </w:pPr>
+          </w:p>
+          <w:p>
+            <w:pPr>
+              <w:ind w:left="167" w:firstLine="147"/>
+              <w:rPr>
+                <w:b/>
+                <w:szCs w:val="22"/>
+              </w:rPr>
+            </w:pPr>
+            <w:r>
+              <w:rPr>
+                <w:b/>
+                <w:szCs w:val="22"/>
+              </w:rPr>
+              <w:t>Vēlamais rezultāts</w:t>
+            </w:r>
+          </w:p>
+          <w:p>
+            <w:pPr>
+              <w:ind w:left="167" w:firstLine="147"/>
+              <w:rPr>
+                <w:b/>
+                <w:szCs w:val="22"/>
+              </w:rPr>
+            </w:pPr>
+          </w:p>
+          <w:p>
+            <w:pPr>
+              <w:ind w:left="167" w:firstLine="147"/>
+              <w:rPr>
+                <w:b/>
+                <w:szCs w:val="22"/>
+              </w:rPr>
+            </w:pPr>
+            <w:r>
+              <w:rPr>
+                <w:b/>
+                <w:szCs w:val="22"/>
+              </w:rPr>
+              <w:t>Rezultāti</w:t>
+            </w:r>
+          </w:p>
+          <w:p>
+            <w:pPr>
+              <w:ind w:left="167" w:firstLine="147"/>
+              <w:rPr>
+                <w:b/>
+                <w:szCs w:val="22"/>
+              </w:rPr>
+            </w:pPr>
+          </w:p>
+          <w:p>
+            <w:pPr>
+              <w:ind w:left="167" w:firstLine="147"/>
+              <w:rPr>
+                <w:b/>
+                <w:szCs w:val="22"/>
+              </w:rPr>
+            </w:pPr>
+            <w:r>
+              <w:rPr>
+                <w:b/>
+                <w:szCs w:val="22"/>
+              </w:rPr>
+              <w:lastRenderedPageBreak/>
+              <w:t>Piezīmes</w:t>
+            </w:r>
+          </w:p>
+          <w:p>
+            <w:pPr>
+              <w:ind w:left="167" w:firstLine="147"/>
+              <w:rPr>
+                <w:b/>
+                <w:szCs w:val="22"/>
+              </w:rPr>
             </w:pPr>
           </w:p>
         </w:tc>
       </w:tr>
     </w:tbl>
     <w:p/>
-    <w:p/>
-    <w:p/>
+    <w:p>
+      <w:pPr>
+        <w:rPr>
+          <w:b/>
+        </w:rPr>
+      </w:pPr>
+    </w:p>
+    <w:p>
+      <w:pPr>
+        <w:ind w:firstLine="0"/>
+      </w:pPr>
+    </w:p>
     <w:p/>
     <w:p/>
     <w:p>
@@ -10527,7 +11084,7 @@
                             <w:rPr>
                               <w:noProof/>
                             </w:rPr>
-                            <w:t>15</w:t>
+                            <w:t>16</w:t>
                           </w:r>
                           <w:r>
                             <w:fldChar w:fldCharType="end"/>
@@ -10570,7 +11127,7 @@
                       <w:rPr>
                         <w:noProof/>
                       </w:rPr>
-                      <w:t>15</w:t>
+                      <w:t>16</w:t>
                     </w:r>
                     <w:r>
                       <w:fldChar w:fldCharType="end"/>
@@ -11461,6 +12018,119 @@
     </w:lvl>
   </w:abstractNum>
   <w:abstractNum w:abstractNumId="8" w15:restartNumberingAfterBreak="0">
+    <w:nsid w:val="243E0BB7"/>
+    <w:multiLevelType w:val="hybridMultilevel"/>
+    <w:tmpl w:val="45D08AC2"/>
+    <w:lvl w:ilvl="0" w:tplc="08090001">
+      <w:start w:val="1"/>
+      <w:numFmt w:val="bullet"/>
+      <w:lvlText w:val=""/>
+      <w:lvlJc w:val="left"/>
+      <w:pPr>
+        <w:ind w:left="720" w:hanging="360"/>
+      </w:pPr>
+      <w:rPr>
+        <w:rFonts w:ascii="Symbol" w:hAnsi="Symbol" w:hint="default"/>
+      </w:rPr>
+    </w:lvl>
+    <w:lvl w:ilvl="1" w:tplc="08090003">
+      <w:start w:val="1"/>
+      <w:numFmt w:val="bullet"/>
+      <w:lvlText w:val="o"/>
+      <w:lvlJc w:val="left"/>
+      <w:pPr>
+        <w:ind w:left="1440" w:hanging="360"/>
+      </w:pPr>
+      <w:rPr>
+        <w:rFonts w:ascii="Courier New" w:hAnsi="Courier New" w:cs="Courier New" w:hint="default"/>
+      </w:rPr>
+    </w:lvl>
+    <w:lvl w:ilvl="2" w:tplc="08090005" w:tentative="1">
+      <w:start w:val="1"/>
+      <w:numFmt w:val="bullet"/>
+      <w:lvlText w:val=""/>
+      <w:lvlJc w:val="left"/>
+      <w:pPr>
+        <w:ind w:left="2160" w:hanging="360"/>
+      </w:pPr>
+      <w:rPr>
+        <w:rFonts w:ascii="Wingdings" w:hAnsi="Wingdings" w:hint="default"/>
+      </w:rPr>
+    </w:lvl>
+    <w:lvl w:ilvl="3" w:tplc="08090001" w:tentative="1">
+      <w:start w:val="1"/>
+      <w:numFmt w:val="bullet"/>
+      <w:lvlText w:val=""/>
+      <w:lvlJc w:val="left"/>
+      <w:pPr>
+        <w:ind w:left="2880" w:hanging="360"/>
+      </w:pPr>
+      <w:rPr>
+        <w:rFonts w:ascii="Symbol" w:hAnsi="Symbol" w:hint="default"/>
+      </w:rPr>
+    </w:lvl>
+    <w:lvl w:ilvl="4" w:tplc="08090003" w:tentative="1">
+      <w:start w:val="1"/>
+      <w:numFmt w:val="bullet"/>
+      <w:lvlText w:val="o"/>
+      <w:lvlJc w:val="left"/>
+      <w:pPr>
+        <w:ind w:left="3600" w:hanging="360"/>
+      </w:pPr>
+      <w:rPr>
+        <w:rFonts w:ascii="Courier New" w:hAnsi="Courier New" w:cs="Courier New" w:hint="default"/>
+      </w:rPr>
+    </w:lvl>
+    <w:lvl w:ilvl="5" w:tplc="08090005" w:tentative="1">
+      <w:start w:val="1"/>
+      <w:numFmt w:val="bullet"/>
+      <w:lvlText w:val=""/>
+      <w:lvlJc w:val="left"/>
+      <w:pPr>
+        <w:ind w:left="4320" w:hanging="360"/>
+      </w:pPr>
+      <w:rPr>
+        <w:rFonts w:ascii="Wingdings" w:hAnsi="Wingdings" w:hint="default"/>
+      </w:rPr>
+    </w:lvl>
+    <w:lvl w:ilvl="6" w:tplc="08090001" w:tentative="1">
+      <w:start w:val="1"/>
+      <w:numFmt w:val="bullet"/>
+      <w:lvlText w:val=""/>
+      <w:lvlJc w:val="left"/>
+      <w:pPr>
+        <w:ind w:left="5040" w:hanging="360"/>
+      </w:pPr>
+      <w:rPr>
+        <w:rFonts w:ascii="Symbol" w:hAnsi="Symbol" w:hint="default"/>
+      </w:rPr>
+    </w:lvl>
+    <w:lvl w:ilvl="7" w:tplc="08090003" w:tentative="1">
+      <w:start w:val="1"/>
+      <w:numFmt w:val="bullet"/>
+      <w:lvlText w:val="o"/>
+      <w:lvlJc w:val="left"/>
+      <w:pPr>
+        <w:ind w:left="5760" w:hanging="360"/>
+      </w:pPr>
+      <w:rPr>
+        <w:rFonts w:ascii="Courier New" w:hAnsi="Courier New" w:cs="Courier New" w:hint="default"/>
+      </w:rPr>
+    </w:lvl>
+    <w:lvl w:ilvl="8" w:tplc="08090005" w:tentative="1">
+      <w:start w:val="1"/>
+      <w:numFmt w:val="bullet"/>
+      <w:lvlText w:val=""/>
+      <w:lvlJc w:val="left"/>
+      <w:pPr>
+        <w:ind w:left="6480" w:hanging="360"/>
+      </w:pPr>
+      <w:rPr>
+        <w:rFonts w:ascii="Wingdings" w:hAnsi="Wingdings" w:hint="default"/>
+      </w:rPr>
+    </w:lvl>
+  </w:abstractNum>
+  <w:abstractNum w:abstractNumId="9" w15:restartNumberingAfterBreak="0">
     <w:nsid w:val="28CA7863"/>
     <w:multiLevelType w:val="hybridMultilevel"/>
     <w:tmpl w:val="A37408E8"/>
@@ -11573,7 +12243,93 @@
       </w:rPr>
     </w:lvl>
   </w:abstractNum>
-  <w:abstractNum w:abstractNumId="9" w15:restartNumberingAfterBreak="0">
+  <w:abstractNum w:abstractNumId="10" w15:restartNumberingAfterBreak="0">
+    <w:nsid w:val="2F591512"/>
+    <w:multiLevelType w:val="hybridMultilevel"/>
+    <w:tmpl w:val="FA24BA9C"/>
+    <w:lvl w:ilvl="0" w:tplc="0809000F">
+      <w:start w:val="1"/>
+      <w:numFmt w:val="decimal"/>
+      <w:lvlText w:val="%1."/>
+      <w:lvlJc w:val="left"/>
+      <w:pPr>
+        <w:ind w:left="1287" w:hanging="360"/>
+      </w:pPr>
+    </w:lvl>
+    <w:lvl w:ilvl="1" w:tplc="08090019" w:tentative="1">
+      <w:start w:val="1"/>
+      <w:numFmt w:val="lowerLetter"/>
+      <w:lvlText w:val="%2."/>
+      <w:lvlJc w:val="left"/>
+      <w:pPr>
+        <w:ind w:left="2007" w:hanging="360"/>
+      </w:pPr>
+    </w:lvl>
+    <w:lvl w:ilvl="2" w:tplc="0809001B" w:tentative="1">
+      <w:start w:val="1"/>
+      <w:numFmt w:val="lowerRoman"/>
+      <w:lvlText w:val="%3."/>
+      <w:lvlJc w:val="right"/>
+      <w:pPr>
+        <w:ind w:left="2727" w:hanging="180"/>
+      </w:pPr>
+    </w:lvl>
+    <w:lvl w:ilvl="3" w:tplc="0809000F" w:tentative="1">
+      <w:start w:val="1"/>
+      <w:numFmt w:val="decimal"/>
+      <w:lvlText w:val="%4."/>
+      <w:lvlJc w:val="left"/>
+      <w:pPr>
+        <w:ind w:left="3447" w:hanging="360"/>
+      </w:pPr>
+    </w:lvl>
+    <w:lvl w:ilvl="4" w:tplc="08090019" w:tentative="1">
+      <w:start w:val="1"/>
+      <w:numFmt w:val="lowerLetter"/>
+      <w:lvlText w:val="%5."/>
+      <w:lvlJc w:val="left"/>
+      <w:pPr>
+        <w:ind w:left="4167" w:hanging="360"/>
+      </w:pPr>
+    </w:lvl>
+    <w:lvl w:ilvl="5" w:tplc="0809001B" w:tentative="1">
+      <w:start w:val="1"/>
+      <w:numFmt w:val="lowerRoman"/>
+      <w:lvlText w:val="%6."/>
+      <w:lvlJc w:val="right"/>
+      <w:pPr>
+        <w:ind w:left="4887" w:hanging="180"/>
+      </w:pPr>
+    </w:lvl>
+    <w:lvl w:ilvl="6" w:tplc="0809000F" w:tentative="1">
+      <w:start w:val="1"/>
+      <w:numFmt w:val="decimal"/>
+      <w:lvlText w:val="%7."/>
+      <w:lvlJc w:val="left"/>
+      <w:pPr>
+        <w:ind w:left="5607" w:hanging="360"/>
+      </w:pPr>
+    </w:lvl>
+    <w:lvl w:ilvl="7" w:tplc="08090019" w:tentative="1">
+      <w:start w:val="1"/>
+      <w:numFmt w:val="lowerLetter"/>
+      <w:lvlText w:val="%8."/>
+      <w:lvlJc w:val="left"/>
+      <w:pPr>
+        <w:ind w:left="6327" w:hanging="360"/>
+      </w:pPr>
+    </w:lvl>
+    <w:lvl w:ilvl="8" w:tplc="0809001B" w:tentative="1">
+      <w:start w:val="1"/>
+      <w:numFmt w:val="lowerRoman"/>
+      <w:lvlText w:val="%9."/>
+      <w:lvlJc w:val="right"/>
+      <w:pPr>
+        <w:ind w:left="7047" w:hanging="180"/>
+      </w:pPr>
+    </w:lvl>
+  </w:abstractNum>
+  <w:abstractNum w:abstractNumId="11" w15:restartNumberingAfterBreak="0">
     <w:nsid w:val="30695F97"/>
     <w:multiLevelType w:val="hybridMultilevel"/>
     <w:tmpl w:val="0304E884"/>
@@ -11686,7 +12442,7 @@
       </w:rPr>
     </w:lvl>
   </w:abstractNum>
-  <w:abstractNum w:abstractNumId="10" w15:restartNumberingAfterBreak="0">
+  <w:abstractNum w:abstractNumId="12" w15:restartNumberingAfterBreak="0">
     <w:nsid w:val="33284726"/>
     <w:multiLevelType w:val="hybridMultilevel"/>
     <w:tmpl w:val="98240AEE"/>
@@ -11799,7 +12555,7 @@
       </w:rPr>
     </w:lvl>
   </w:abstractNum>
-  <w:abstractNum w:abstractNumId="11" w15:restartNumberingAfterBreak="0">
+  <w:abstractNum w:abstractNumId="13" w15:restartNumberingAfterBreak="0">
     <w:nsid w:val="35147DD6"/>
     <w:multiLevelType w:val="hybridMultilevel"/>
     <w:tmpl w:val="9BF6B608"/>
@@ -11912,7 +12668,7 @@
       </w:rPr>
     </w:lvl>
   </w:abstractNum>
-  <w:abstractNum w:abstractNumId="12" w15:restartNumberingAfterBreak="0">
+  <w:abstractNum w:abstractNumId="14" w15:restartNumberingAfterBreak="0">
     <w:nsid w:val="3B3518F9"/>
     <w:multiLevelType w:val="hybridMultilevel"/>
     <w:tmpl w:val="754A386C"/>
@@ -12025,7 +12781,7 @@
       </w:rPr>
     </w:lvl>
   </w:abstractNum>
-  <w:abstractNum w:abstractNumId="13" w15:restartNumberingAfterBreak="0">
+  <w:abstractNum w:abstractNumId="15" w15:restartNumberingAfterBreak="0">
     <w:nsid w:val="40E01C36"/>
     <w:multiLevelType w:val="hybridMultilevel"/>
     <w:tmpl w:val="15CED7D2"/>
@@ -12138,7 +12894,7 @@
       </w:rPr>
     </w:lvl>
   </w:abstractNum>
-  <w:abstractNum w:abstractNumId="14" w15:restartNumberingAfterBreak="0">
+  <w:abstractNum w:abstractNumId="16" w15:restartNumberingAfterBreak="0">
     <w:nsid w:val="436667A1"/>
     <w:multiLevelType w:val="hybridMultilevel"/>
     <w:tmpl w:val="C2724828"/>
@@ -12251,7 +13007,7 @@
       </w:rPr>
     </w:lvl>
   </w:abstractNum>
-  <w:abstractNum w:abstractNumId="15" w15:restartNumberingAfterBreak="0">
+  <w:abstractNum w:abstractNumId="17" w15:restartNumberingAfterBreak="0">
     <w:nsid w:val="454707F5"/>
     <w:multiLevelType w:val="hybridMultilevel"/>
     <w:tmpl w:val="F4D09514"/>
@@ -12337,7 +13093,7 @@
       </w:pPr>
     </w:lvl>
   </w:abstractNum>
-  <w:abstractNum w:abstractNumId="16" w15:restartNumberingAfterBreak="0">
+  <w:abstractNum w:abstractNumId="18" w15:restartNumberingAfterBreak="0">
     <w:nsid w:val="49ED5112"/>
     <w:multiLevelType w:val="hybridMultilevel"/>
     <w:tmpl w:val="CB60B628"/>
@@ -12450,7 +13206,7 @@
       </w:rPr>
     </w:lvl>
   </w:abstractNum>
-  <w:abstractNum w:abstractNumId="17" w15:restartNumberingAfterBreak="0">
+  <w:abstractNum w:abstractNumId="19" w15:restartNumberingAfterBreak="0">
     <w:nsid w:val="4B2634DD"/>
     <w:multiLevelType w:val="hybridMultilevel"/>
     <w:tmpl w:val="6B5629C4"/>
@@ -12563,7 +13319,7 @@
       </w:rPr>
     </w:lvl>
   </w:abstractNum>
-  <w:abstractNum w:abstractNumId="18" w15:restartNumberingAfterBreak="0">
+  <w:abstractNum w:abstractNumId="20" w15:restartNumberingAfterBreak="0">
     <w:nsid w:val="4B443C9C"/>
     <w:multiLevelType w:val="hybridMultilevel"/>
     <w:tmpl w:val="EC925A84"/>
@@ -12676,7 +13432,7 @@
       </w:rPr>
     </w:lvl>
   </w:abstractNum>
-  <w:abstractNum w:abstractNumId="19" w15:restartNumberingAfterBreak="0">
+  <w:abstractNum w:abstractNumId="21" w15:restartNumberingAfterBreak="0">
     <w:nsid w:val="590B453E"/>
     <w:multiLevelType w:val="hybridMultilevel"/>
     <w:tmpl w:val="48AAF112"/>
@@ -12790,7 +13546,7 @@
       </w:rPr>
     </w:lvl>
   </w:abstractNum>
-  <w:abstractNum w:abstractNumId="20" w15:restartNumberingAfterBreak="0">
+  <w:abstractNum w:abstractNumId="22" w15:restartNumberingAfterBreak="0">
     <w:nsid w:val="5C3356EE"/>
     <w:multiLevelType w:val="hybridMultilevel"/>
     <w:tmpl w:val="4FAAB02A"/>
@@ -12876,7 +13632,7 @@
       </w:pPr>
     </w:lvl>
   </w:abstractNum>
-  <w:abstractNum w:abstractNumId="21" w15:restartNumberingAfterBreak="0">
+  <w:abstractNum w:abstractNumId="23" w15:restartNumberingAfterBreak="0">
     <w:nsid w:val="5D3740F4"/>
     <w:multiLevelType w:val="hybridMultilevel"/>
     <w:tmpl w:val="3AB6C9A0"/>
@@ -12989,7 +13745,7 @@
       </w:rPr>
     </w:lvl>
   </w:abstractNum>
-  <w:abstractNum w:abstractNumId="22" w15:restartNumberingAfterBreak="0">
+  <w:abstractNum w:abstractNumId="24" w15:restartNumberingAfterBreak="0">
     <w:nsid w:val="60DA51FF"/>
     <w:multiLevelType w:val="hybridMultilevel"/>
     <w:tmpl w:val="D0F266DC"/>
@@ -13102,7 +13858,7 @@
       </w:rPr>
     </w:lvl>
   </w:abstractNum>
-  <w:abstractNum w:abstractNumId="23" w15:restartNumberingAfterBreak="0">
+  <w:abstractNum w:abstractNumId="25" w15:restartNumberingAfterBreak="0">
     <w:nsid w:val="65BC1AD3"/>
     <w:multiLevelType w:val="hybridMultilevel"/>
     <w:tmpl w:val="89028064"/>
@@ -13215,7 +13971,7 @@
       </w:rPr>
     </w:lvl>
   </w:abstractNum>
-  <w:abstractNum w:abstractNumId="24" w15:restartNumberingAfterBreak="0">
+  <w:abstractNum w:abstractNumId="26" w15:restartNumberingAfterBreak="0">
     <w:nsid w:val="71547AAC"/>
     <w:multiLevelType w:val="hybridMultilevel"/>
     <w:tmpl w:val="BA2811C4"/>
@@ -13328,7 +14084,7 @@
       </w:rPr>
     </w:lvl>
   </w:abstractNum>
-  <w:abstractNum w:abstractNumId="25" w15:restartNumberingAfterBreak="0">
+  <w:abstractNum w:abstractNumId="27" w15:restartNumberingAfterBreak="0">
     <w:nsid w:val="724B71D5"/>
     <w:multiLevelType w:val="hybridMultilevel"/>
     <w:tmpl w:val="868AF7C8"/>
@@ -13441,23 +14197,109 @@
       </w:rPr>
     </w:lvl>
   </w:abstractNum>
+  <w:abstractNum w:abstractNumId="28" w15:restartNumberingAfterBreak="0">
+    <w:nsid w:val="7A863CD2"/>
+    <w:multiLevelType w:val="hybridMultilevel"/>
+    <w:tmpl w:val="21B2F34A"/>
+    <w:lvl w:ilvl="0" w:tplc="0809000F">
+      <w:start w:val="1"/>
+      <w:numFmt w:val="decimal"/>
+      <w:lvlText w:val="%1."/>
+      <w:lvlJc w:val="left"/>
+      <w:pPr>
+        <w:ind w:left="1034" w:hanging="360"/>
+      </w:pPr>
+    </w:lvl>
+    <w:lvl w:ilvl="1" w:tplc="08090019" w:tentative="1">
+      <w:start w:val="1"/>
+      <w:numFmt w:val="lowerLetter"/>
+      <w:lvlText w:val="%2."/>
+      <w:lvlJc w:val="left"/>
+      <w:pPr>
+        <w:ind w:left="1754" w:hanging="360"/>
+      </w:pPr>
+    </w:lvl>
+    <w:lvl w:ilvl="2" w:tplc="0809001B" w:tentative="1">
+      <w:start w:val="1"/>
+      <w:numFmt w:val="lowerRoman"/>
+      <w:lvlText w:val="%3."/>
+      <w:lvlJc w:val="right"/>
+      <w:pPr>
+        <w:ind w:left="2474" w:hanging="180"/>
+      </w:pPr>
+    </w:lvl>
+    <w:lvl w:ilvl="3" w:tplc="0809000F" w:tentative="1">
+      <w:start w:val="1"/>
+      <w:numFmt w:val="decimal"/>
+      <w:lvlText w:val="%4."/>
+      <w:lvlJc w:val="left"/>
+      <w:pPr>
+        <w:ind w:left="3194" w:hanging="360"/>
+      </w:pPr>
+    </w:lvl>
+    <w:lvl w:ilvl="4" w:tplc="08090019" w:tentative="1">
+      <w:start w:val="1"/>
+      <w:numFmt w:val="lowerLetter"/>
+      <w:lvlText w:val="%5."/>
+      <w:lvlJc w:val="left"/>
+      <w:pPr>
+        <w:ind w:left="3914" w:hanging="360"/>
+      </w:pPr>
+    </w:lvl>
+    <w:lvl w:ilvl="5" w:tplc="0809001B" w:tentative="1">
+      <w:start w:val="1"/>
+      <w:numFmt w:val="lowerRoman"/>
+      <w:lvlText w:val="%6."/>
+      <w:lvlJc w:val="right"/>
+      <w:pPr>
+        <w:ind w:left="4634" w:hanging="180"/>
+      </w:pPr>
+    </w:lvl>
+    <w:lvl w:ilvl="6" w:tplc="0809000F" w:tentative="1">
+      <w:start w:val="1"/>
+      <w:numFmt w:val="decimal"/>
+      <w:lvlText w:val="%7."/>
+      <w:lvlJc w:val="left"/>
+      <w:pPr>
+        <w:ind w:left="5354" w:hanging="360"/>
+      </w:pPr>
+    </w:lvl>
+    <w:lvl w:ilvl="7" w:tplc="08090019" w:tentative="1">
+      <w:start w:val="1"/>
+      <w:numFmt w:val="lowerLetter"/>
+      <w:lvlText w:val="%8."/>
+      <w:lvlJc w:val="left"/>
+      <w:pPr>
+        <w:ind w:left="6074" w:hanging="360"/>
+      </w:pPr>
+    </w:lvl>
+    <w:lvl w:ilvl="8" w:tplc="0809001B" w:tentative="1">
+      <w:start w:val="1"/>
+      <w:numFmt w:val="lowerRoman"/>
+      <w:lvlText w:val="%9."/>
+      <w:lvlJc w:val="right"/>
+      <w:pPr>
+        <w:ind w:left="6794" w:hanging="180"/>
+      </w:pPr>
+    </w:lvl>
+  </w:abstractNum>
   <w:num w:numId="1">
-    <w:abstractNumId w:val="12"/>
+    <w:abstractNumId w:val="14"/>
   </w:num>
   <w:num w:numId="2">
-    <w:abstractNumId w:val="22"/>
+    <w:abstractNumId w:val="24"/>
   </w:num>
   <w:num w:numId="3">
-    <w:abstractNumId w:val="21"/>
+    <w:abstractNumId w:val="23"/>
   </w:num>
   <w:num w:numId="4">
-    <w:abstractNumId w:val="15"/>
+    <w:abstractNumId w:val="17"/>
   </w:num>
   <w:num w:numId="5">
     <w:abstractNumId w:val="7"/>
   </w:num>
   <w:num w:numId="6">
-    <w:abstractNumId w:val="16"/>
+    <w:abstractNumId w:val="18"/>
   </w:num>
   <w:num w:numId="7">
     <w:abstractNumId w:val="4"/>
@@ -13466,58 +14308,67 @@
     <w:abstractNumId w:val="1"/>
   </w:num>
   <w:num w:numId="9">
-    <w:abstractNumId w:val="24"/>
+    <w:abstractNumId w:val="26"/>
   </w:num>
   <w:num w:numId="10">
     <w:abstractNumId w:val="2"/>
   </w:num>
   <w:num w:numId="11">
-    <w:abstractNumId w:val="25"/>
+    <w:abstractNumId w:val="27"/>
   </w:num>
   <w:num w:numId="12">
-    <w:abstractNumId w:val="17"/>
+    <w:abstractNumId w:val="19"/>
   </w:num>
   <w:num w:numId="13">
-    <w:abstractNumId w:val="23"/>
+    <w:abstractNumId w:val="25"/>
   </w:num>
   <w:num w:numId="14">
     <w:abstractNumId w:val="0"/>
   </w:num>
   <w:num w:numId="15">
-    <w:abstractNumId w:val="11"/>
+    <w:abstractNumId w:val="13"/>
   </w:num>
   <w:num w:numId="16">
-    <w:abstractNumId w:val="10"/>
+    <w:abstractNumId w:val="12"/>
   </w:num>
   <w:num w:numId="17">
     <w:abstractNumId w:val="5"/>
   </w:num>
   <w:num w:numId="18">
-    <w:abstractNumId w:val="14"/>
+    <w:abstractNumId w:val="16"/>
   </w:num>
   <w:num w:numId="19">
-    <w:abstractNumId w:val="18"/>
+    <w:abstractNumId w:val="20"/>
   </w:num>
   <w:num w:numId="20">
     <w:abstractNumId w:val="6"/>
   </w:num>
   <w:num w:numId="21">
+    <w:abstractNumId w:val="11"/>
+  </w:num>
+  <w:num w:numId="22">
     <w:abstractNumId w:val="9"/>
   </w:num>
-  <w:num w:numId="22">
-    <w:abstractNumId w:val="8"/>
-  </w:num>
   <w:num w:numId="23">
-    <w:abstractNumId w:val="13"/>
+    <w:abstractNumId w:val="15"/>
   </w:num>
   <w:num w:numId="24">
-    <w:abstractNumId w:val="20"/>
+    <w:abstractNumId w:val="22"/>
   </w:num>
   <w:num w:numId="25">
-    <w:abstractNumId w:val="19"/>
+    <w:abstractNumId w:val="21"/>
   </w:num>
   <w:num w:numId="26">
     <w:abstractNumId w:val="3"/>
+  </w:num>
+  <w:num w:numId="27">
+    <w:abstractNumId w:val="8"/>
+  </w:num>
+  <w:num w:numId="28">
+    <w:abstractNumId w:val="28"/>
+  </w:num>
+  <w:num w:numId="29">
+    <w:abstractNumId w:val="10"/>
   </w:num>
 </w:numbering>
 </file>
@@ -14417,7 +15268,7 @@
 </file>
 
 <file path=customXml/itemProps2.xml><?xml version="1.0" encoding="utf-8"?>
-<ds:datastoreItem xmlns:ds="http://schemas.openxmlformats.org/officeDocument/2006/customXml" ds:itemID="{163AED81-DEF0-4E9A-9406-569449F18968}">
+<ds:datastoreItem xmlns:ds="http://schemas.openxmlformats.org/officeDocument/2006/customXml" ds:itemID="{6C8A1357-9142-4CAE-9DD8-51ECA7DF05DD}">
   <ds:schemaRefs>
     <ds:schemaRef ds:uri="http://schemas.openxmlformats.org/officeDocument/2006/bibliography"/>
   </ds:schemaRefs>

</xml_diff>

<commit_message>
Fixed bug where champion pictures are rotated on Android
</commit_message>
<xml_diff>
--- a/Kval. darbs.docx
+++ b/Kval. darbs.docx
@@ -6570,17 +6570,92 @@
       </w:pPr>
       <w:bookmarkStart w:id="17" w:name="_Toc514855339"/>
       <w:r>
-        <w:t>4.3. Iekšējā testēšana pēc izstrādes</w:t>
+        <w:t>4</w:t>
+      </w:r>
+      <w:r>
+        <w:t>.3. Iekšējā testēšana pēc izstrādes</w:t>
       </w:r>
       <w:bookmarkEnd w:id="17"/>
     </w:p>
     <w:p/>
     <w:p>
-      <w:r>
-        <w:t>Lietošanas gadījumu testēšana.</w:t>
-      </w:r>
-    </w:p>
-    <w:p/>
+      <w:pPr>
+        <w:pStyle w:val="ListParagraph"/>
+        <w:numPr>
+          <w:ilvl w:val="0"/>
+          <w:numId w:val="30"/>
+        </w:numPr>
+      </w:pPr>
+      <w:r>
+        <w:t>T1</w:t>
+      </w:r>
+      <w:r>
+        <w:t xml:space="preserve"> - vispārējs lietošanas gadījums</w:t>
+      </w:r>
+    </w:p>
+    <w:p>
+      <w:pPr>
+        <w:pStyle w:val="ListParagraph"/>
+        <w:numPr>
+          <w:ilvl w:val="0"/>
+          <w:numId w:val="30"/>
+        </w:numPr>
+      </w:pPr>
+      <w:r>
+        <w:t>T2-CA – ierīcei nav pieejama kamera</w:t>
+      </w:r>
+    </w:p>
+    <w:p>
+      <w:pPr>
+        <w:pStyle w:val="ListParagraph"/>
+        <w:numPr>
+          <w:ilvl w:val="0"/>
+          <w:numId w:val="30"/>
+        </w:numPr>
+      </w:pPr>
+      <w:r>
+        <w:t>T3-</w:t>
+      </w:r>
+      <w:r>
+        <w:t>CH – spēlētājs zaudē visus čempionus</w:t>
+      </w:r>
+    </w:p>
+    <w:p>
+      <w:pPr>
+        <w:pStyle w:val="ListParagraph"/>
+        <w:numPr>
+          <w:ilvl w:val="0"/>
+          <w:numId w:val="30"/>
+        </w:numPr>
+      </w:pPr>
+      <w:r>
+        <w:t xml:space="preserve">T4-NA – spēlētājs iegādājās vairākus </w:t>
+      </w:r>
+      <w:r>
+        <w:t>čempionus ar vienādiem vārdiem</w:t>
+      </w:r>
+    </w:p>
+    <w:p>
+      <w:pPr>
+        <w:pStyle w:val="ListParagraph"/>
+        <w:numPr>
+          <w:ilvl w:val="0"/>
+          <w:numId w:val="30"/>
+        </w:numPr>
+      </w:pPr>
+      <w:r>
+        <w:t>T6-DR – spēlētājs piedzeras līdz nāvei</w:t>
+      </w:r>
+    </w:p>
+    <w:p>
+      <w:pPr>
+        <w:pStyle w:val="ListParagraph"/>
+        <w:numPr>
+          <w:ilvl w:val="0"/>
+          <w:numId w:val="30"/>
+        </w:numPr>
+      </w:pPr>
+    </w:p>
     <w:p>
       <w:pPr>
         <w:spacing w:after="160" w:line="259" w:lineRule="auto"/>
@@ -6598,15 +6673,15 @@
         <w:tblLook w:val="04A0" w:firstRow="1" w:lastRow="0" w:firstColumn="1" w:lastColumn="0" w:noHBand="0" w:noVBand="1"/>
       </w:tblPr>
       <w:tblGrid>
-        <w:gridCol w:w="2928"/>
-        <w:gridCol w:w="2928"/>
-        <w:gridCol w:w="2928"/>
+        <w:gridCol w:w="6799"/>
+        <w:gridCol w:w="1985"/>
       </w:tblGrid>
       <w:tr>
         <w:tc>
           <w:tcPr>
             <w:tcW w:w="8784" w:type="dxa"/>
-            <w:gridSpan w:val="3"/>
+            <w:gridSpan w:val="2"/>
+            <w:shd w:val="clear" w:color="auto" w:fill="E7E6E6" w:themeFill="background2"/>
           </w:tcPr>
           <w:p>
             <w:pPr>
@@ -6620,6 +6695,7 @@
             <w:r>
               <w:rPr>
                 <w:b/>
+                <w:sz w:val="22"/>
                 <w:szCs w:val="22"/>
               </w:rPr>
               <w:lastRenderedPageBreak/>
@@ -6628,6 +6704,7 @@
             <w:r>
               <w:rPr>
                 <w:b/>
+                <w:sz w:val="22"/>
                 <w:szCs w:val="22"/>
               </w:rPr>
               <w:t xml:space="preserve">T1 - </w:t>
@@ -6635,6 +6712,7 @@
             <w:r>
               <w:rPr>
                 <w:b/>
+                <w:sz w:val="22"/>
                 <w:szCs w:val="22"/>
               </w:rPr>
               <w:t>Vispārējs lietošanas gadījums</w:t>
@@ -6646,7 +6724,7 @@
         <w:tc>
           <w:tcPr>
             <w:tcW w:w="8784" w:type="dxa"/>
-            <w:gridSpan w:val="3"/>
+            <w:gridSpan w:val="2"/>
           </w:tcPr>
           <w:p>
             <w:pPr>
@@ -6657,18 +6735,10 @@
                 <w:szCs w:val="22"/>
               </w:rPr>
             </w:pPr>
-          </w:p>
-          <w:p>
-            <w:pPr>
-              <w:ind w:left="167" w:firstLine="147"/>
+            <w:r>
               <w:rPr>
                 <w:b/>
-                <w:szCs w:val="22"/>
-              </w:rPr>
-            </w:pPr>
-            <w:r>
-              <w:rPr>
-                <w:b/>
+                <w:sz w:val="22"/>
                 <w:szCs w:val="22"/>
               </w:rPr>
               <w:t xml:space="preserve">Platformas: </w:t>
@@ -6683,11 +6753,13 @@
               </w:numPr>
               <w:ind w:left="167" w:firstLine="147"/>
               <w:rPr>
-                <w:szCs w:val="22"/>
-              </w:rPr>
-            </w:pPr>
-            <w:r>
-              <w:rPr>
+                <w:sz w:val="22"/>
+                <w:szCs w:val="22"/>
+              </w:rPr>
+            </w:pPr>
+            <w:r>
+              <w:rPr>
+                <w:sz w:val="22"/>
                 <w:szCs w:val="22"/>
               </w:rPr>
               <w:t>Unity editor 2017.2.0f (Windows 10)</w:t>
@@ -6702,11 +6774,13 @@
               </w:numPr>
               <w:ind w:left="167" w:firstLine="147"/>
               <w:rPr>
-                <w:szCs w:val="22"/>
-              </w:rPr>
-            </w:pPr>
-            <w:r>
-              <w:rPr>
+                <w:sz w:val="22"/>
+                <w:szCs w:val="22"/>
+              </w:rPr>
+            </w:pPr>
+            <w:r>
+              <w:rPr>
+                <w:sz w:val="22"/>
                 <w:szCs w:val="22"/>
               </w:rPr>
               <w:t>Samsung Galaxy J3 (Android 5.1.1 Lollipop)</w:t>
@@ -6716,22 +6790,18 @@
             <w:pPr>
               <w:ind w:firstLine="0"/>
               <w:jc w:val="left"/>
-            </w:pPr>
-          </w:p>
-          <w:p>
-            <w:pPr>
-              <w:ind w:firstLine="0"/>
-              <w:jc w:val="left"/>
-            </w:pPr>
-            <w:r>
+              <w:rPr>
+                <w:sz w:val="22"/>
+                <w:szCs w:val="22"/>
+              </w:rPr>
+            </w:pPr>
+            <w:r>
+              <w:rPr>
+                <w:sz w:val="22"/>
+                <w:szCs w:val="22"/>
+              </w:rPr>
               <w:t>TURPMĀK TIKS IZLAISTS</w:t>
             </w:r>
-          </w:p>
-          <w:p>
-            <w:pPr>
-              <w:ind w:firstLine="0"/>
-              <w:jc w:val="left"/>
-            </w:pPr>
           </w:p>
         </w:tc>
       </w:tr>
@@ -6739,32 +6809,26 @@
         <w:tc>
           <w:tcPr>
             <w:tcW w:w="8784" w:type="dxa"/>
-            <w:gridSpan w:val="3"/>
+            <w:gridSpan w:val="2"/>
+            <w:shd w:val="clear" w:color="auto" w:fill="E7E6E6" w:themeFill="background2"/>
           </w:tcPr>
           <w:p>
             <w:pPr>
               <w:ind w:left="167" w:firstLine="147"/>
               <w:rPr>
                 <w:b/>
+                <w:sz w:val="22"/>
                 <w:szCs w:val="22"/>
               </w:rPr>
             </w:pPr>
             <w:r>
               <w:rPr>
                 <w:b/>
+                <w:sz w:val="22"/>
                 <w:szCs w:val="22"/>
               </w:rPr>
               <w:t xml:space="preserve">Saistītie lietotājstāsti </w:t>
             </w:r>
-          </w:p>
-          <w:p>
-            <w:pPr>
-              <w:rPr>
-                <w:b/>
-                <w:sz w:val="22"/>
-                <w:szCs w:val="22"/>
-              </w:rPr>
-            </w:pPr>
           </w:p>
         </w:tc>
       </w:tr>
@@ -6772,19 +6836,21 @@
         <w:tc>
           <w:tcPr>
             <w:tcW w:w="8784" w:type="dxa"/>
-            <w:gridSpan w:val="3"/>
+            <w:gridSpan w:val="2"/>
           </w:tcPr>
           <w:p>
             <w:pPr>
               <w:ind w:left="167" w:firstLine="147"/>
               <w:rPr>
                 <w:b/>
+                <w:sz w:val="22"/>
                 <w:szCs w:val="22"/>
               </w:rPr>
             </w:pPr>
             <w:r>
               <w:rPr>
                 <w:b/>
+                <w:sz w:val="22"/>
                 <w:szCs w:val="22"/>
               </w:rPr>
               <w:t>Kopsavilkums</w:t>
@@ -6794,37 +6860,35 @@
             <w:pPr>
               <w:ind w:left="167" w:firstLine="147"/>
               <w:rPr>
-                <w:szCs w:val="22"/>
-              </w:rPr>
-            </w:pPr>
-            <w:r>
-              <w:rPr>
-                <w:szCs w:val="22"/>
-              </w:rPr>
-              <w:t xml:space="preserve">Vispārējais lietošanas gadījumā tiek pārbaudīta galvenā spēles loģika bez īpašām novirzēm. </w:t>
-            </w:r>
-          </w:p>
-          <w:p>
-            <w:pPr>
-              <w:ind w:left="167" w:firstLine="147"/>
-              <w:rPr>
-                <w:szCs w:val="22"/>
-              </w:rPr>
-            </w:pPr>
-            <w:bookmarkStart w:id="18" w:name="_GoBack"/>
-            <w:bookmarkEnd w:id="18"/>
+                <w:sz w:val="22"/>
+                <w:szCs w:val="22"/>
+              </w:rPr>
+            </w:pPr>
+            <w:r>
+              <w:rPr>
+                <w:sz w:val="22"/>
+                <w:szCs w:val="22"/>
+              </w:rPr>
+              <w:t>Vispārējais lietošanas gadījumā tiek pārbaudīta galvenā spēles loģika bez īpašām novirzēm</w:t>
+            </w:r>
+            <w:r>
+              <w:rPr>
+                <w:sz w:val="22"/>
+                <w:szCs w:val="22"/>
+              </w:rPr>
+              <w:t xml:space="preserve"> vai robežvērtībām</w:t>
+            </w:r>
           </w:p>
         </w:tc>
       </w:tr>
       <w:tr>
         <w:trPr>
-          <w:trHeight w:val="510"/>
+          <w:trHeight w:val="517"/>
         </w:trPr>
         <w:tc>
           <w:tcPr>
-            <w:tcW w:w="8784" w:type="dxa"/>
-            <w:gridSpan w:val="3"/>
-            <w:shd w:val="clear" w:color="auto" w:fill="auto"/>
+            <w:tcW w:w="6799" w:type="dxa"/>
+            <w:shd w:val="clear" w:color="auto" w:fill="E7E6E6" w:themeFill="background2"/>
             <w:vAlign w:val="bottom"/>
           </w:tcPr>
           <w:p>
@@ -6833,57 +6897,929 @@
               <w:jc w:val="left"/>
               <w:rPr>
                 <w:b/>
+                <w:sz w:val="22"/>
                 <w:szCs w:val="22"/>
               </w:rPr>
             </w:pPr>
             <w:r>
               <w:rPr>
                 <w:b/>
-                <w:szCs w:val="22"/>
-              </w:rPr>
-              <w:t>Soļi</w:t>
+                <w:sz w:val="22"/>
+                <w:szCs w:val="22"/>
+              </w:rPr>
+              <w:t>Solis</w:t>
+            </w:r>
+          </w:p>
+        </w:tc>
+        <w:tc>
+          <w:tcPr>
+            <w:tcW w:w="1985" w:type="dxa"/>
+            <w:shd w:val="clear" w:color="auto" w:fill="E7E6E6" w:themeFill="background2"/>
+            <w:vAlign w:val="bottom"/>
+          </w:tcPr>
+          <w:p>
+            <w:pPr>
+              <w:ind w:left="167" w:firstLine="147"/>
+              <w:jc w:val="left"/>
+              <w:rPr>
+                <w:b/>
+                <w:sz w:val="22"/>
+                <w:szCs w:val="22"/>
+              </w:rPr>
+            </w:pPr>
+            <w:r>
+              <w:rPr>
+                <w:b/>
+                <w:sz w:val="22"/>
+                <w:szCs w:val="22"/>
+              </w:rPr>
+              <w:t>Rezultāts</w:t>
             </w:r>
           </w:p>
         </w:tc>
       </w:tr>
       <w:tr>
+        <w:trPr>
+          <w:trHeight w:val="554"/>
+        </w:trPr>
         <w:tc>
           <w:tcPr>
-            <w:tcW w:w="2928" w:type="dxa"/>
+            <w:tcW w:w="6799" w:type="dxa"/>
+            <w:vAlign w:val="bottom"/>
           </w:tcPr>
           <w:p>
             <w:pPr>
-              <w:ind w:left="167" w:firstLine="147"/>
-              <w:rPr>
-                <w:b/>
-                <w:szCs w:val="22"/>
-              </w:rPr>
-            </w:pPr>
+              <w:ind w:firstLine="0"/>
+              <w:jc w:val="left"/>
+              <w:rPr>
+                <w:sz w:val="22"/>
+                <w:szCs w:val="22"/>
+              </w:rPr>
+            </w:pPr>
+            <w:r>
+              <w:rPr>
+                <w:sz w:val="22"/>
+                <w:szCs w:val="22"/>
+              </w:rPr>
+              <w:t xml:space="preserve">1. </w:t>
+            </w:r>
+            <w:r>
+              <w:rPr>
+                <w:sz w:val="22"/>
+                <w:szCs w:val="22"/>
+              </w:rPr>
+              <w:t xml:space="preserve">Atver </w:t>
+            </w:r>
+            <w:r>
+              <w:rPr>
+                <w:sz w:val="22"/>
+                <w:szCs w:val="22"/>
+              </w:rPr>
+              <w:t>lietotni</w:t>
+            </w:r>
           </w:p>
         </w:tc>
         <w:tc>
           <w:tcPr>
-            <w:tcW w:w="2928" w:type="dxa"/>
+            <w:tcW w:w="1985" w:type="dxa"/>
+            <w:vAlign w:val="bottom"/>
           </w:tcPr>
           <w:p>
             <w:pPr>
               <w:ind w:left="167" w:firstLine="147"/>
+              <w:jc w:val="left"/>
               <w:rPr>
                 <w:b/>
-                <w:szCs w:val="22"/>
-              </w:rPr>
-            </w:pPr>
+                <w:sz w:val="22"/>
+                <w:szCs w:val="22"/>
+              </w:rPr>
+            </w:pPr>
+            <w:r>
+              <w:rPr>
+                <w:b/>
+                <w:sz w:val="22"/>
+                <w:szCs w:val="22"/>
+              </w:rPr>
+              <w:t>Y</w:t>
+            </w:r>
+          </w:p>
+        </w:tc>
+      </w:tr>
+      <w:tr>
+        <w:trPr>
+          <w:trHeight w:val="554"/>
+        </w:trPr>
+        <w:tc>
+          <w:tcPr>
+            <w:tcW w:w="6799" w:type="dxa"/>
+            <w:vAlign w:val="bottom"/>
+          </w:tcPr>
+          <w:p>
+            <w:pPr>
+              <w:ind w:firstLine="0"/>
+              <w:jc w:val="left"/>
+              <w:rPr>
+                <w:sz w:val="22"/>
+                <w:szCs w:val="22"/>
+              </w:rPr>
+            </w:pPr>
+            <w:r>
+              <w:rPr>
+                <w:sz w:val="22"/>
+                <w:szCs w:val="22"/>
+              </w:rPr>
+              <w:t>2. Uzsāk jaunu spēli</w:t>
+            </w:r>
           </w:p>
         </w:tc>
         <w:tc>
           <w:tcPr>
-            <w:tcW w:w="2928" w:type="dxa"/>
+            <w:tcW w:w="1985" w:type="dxa"/>
+            <w:vAlign w:val="bottom"/>
           </w:tcPr>
           <w:p>
             <w:pPr>
               <w:ind w:left="167" w:firstLine="147"/>
+              <w:jc w:val="left"/>
               <w:rPr>
                 <w:b/>
+                <w:sz w:val="22"/>
+                <w:szCs w:val="22"/>
+              </w:rPr>
+            </w:pPr>
+            <w:r>
+              <w:rPr>
+                <w:b/>
+                <w:sz w:val="22"/>
+                <w:szCs w:val="22"/>
+              </w:rPr>
+              <w:t>Y</w:t>
+            </w:r>
+          </w:p>
+        </w:tc>
+      </w:tr>
+      <w:tr>
+        <w:trPr>
+          <w:trHeight w:val="554"/>
+        </w:trPr>
+        <w:tc>
+          <w:tcPr>
+            <w:tcW w:w="6799" w:type="dxa"/>
+            <w:vAlign w:val="bottom"/>
+          </w:tcPr>
+          <w:p>
+            <w:pPr>
+              <w:ind w:firstLine="0"/>
+              <w:jc w:val="left"/>
+              <w:rPr>
+                <w:sz w:val="22"/>
+                <w:szCs w:val="22"/>
+              </w:rPr>
+            </w:pPr>
+            <w:r>
+              <w:rPr>
+                <w:sz w:val="22"/>
+                <w:szCs w:val="22"/>
+              </w:rPr>
+              <w:t>3. Ieiet krogā</w:t>
+            </w:r>
+          </w:p>
+        </w:tc>
+        <w:tc>
+          <w:tcPr>
+            <w:tcW w:w="1985" w:type="dxa"/>
+            <w:vAlign w:val="bottom"/>
+          </w:tcPr>
+          <w:p>
+            <w:pPr>
+              <w:ind w:left="167" w:firstLine="147"/>
+              <w:jc w:val="left"/>
+              <w:rPr>
+                <w:b/>
+                <w:sz w:val="22"/>
+                <w:szCs w:val="22"/>
+              </w:rPr>
+            </w:pPr>
+            <w:r>
+              <w:rPr>
+                <w:b/>
+                <w:sz w:val="22"/>
+                <w:szCs w:val="22"/>
+              </w:rPr>
+              <w:t>Y</w:t>
+            </w:r>
+          </w:p>
+        </w:tc>
+      </w:tr>
+      <w:tr>
+        <w:trPr>
+          <w:trHeight w:val="554"/>
+        </w:trPr>
+        <w:tc>
+          <w:tcPr>
+            <w:tcW w:w="6799" w:type="dxa"/>
+            <w:vAlign w:val="bottom"/>
+          </w:tcPr>
+          <w:p>
+            <w:pPr>
+              <w:ind w:firstLine="0"/>
+              <w:jc w:val="left"/>
+              <w:rPr>
+                <w:sz w:val="22"/>
+                <w:szCs w:val="22"/>
+              </w:rPr>
+            </w:pPr>
+            <w:r>
+              <w:rPr>
+                <w:sz w:val="22"/>
+                <w:szCs w:val="22"/>
+              </w:rPr>
+              <w:t>4. Noalgo kādu no pieejamiem čempioniem</w:t>
+            </w:r>
+          </w:p>
+        </w:tc>
+        <w:tc>
+          <w:tcPr>
+            <w:tcW w:w="1985" w:type="dxa"/>
+            <w:vAlign w:val="bottom"/>
+          </w:tcPr>
+          <w:p>
+            <w:pPr>
+              <w:ind w:left="167" w:firstLine="147"/>
+              <w:jc w:val="left"/>
+              <w:rPr>
+                <w:b/>
+                <w:sz w:val="22"/>
+                <w:szCs w:val="22"/>
+              </w:rPr>
+            </w:pPr>
+            <w:r>
+              <w:rPr>
+                <w:b/>
+                <w:sz w:val="22"/>
+                <w:szCs w:val="22"/>
+              </w:rPr>
+              <w:t>N čempiona seju vietā ir balts attēls (Android)</w:t>
+            </w:r>
+          </w:p>
+        </w:tc>
+      </w:tr>
+      <w:tr>
+        <w:trPr>
+          <w:trHeight w:val="554"/>
+        </w:trPr>
+        <w:tc>
+          <w:tcPr>
+            <w:tcW w:w="6799" w:type="dxa"/>
+            <w:vAlign w:val="bottom"/>
+          </w:tcPr>
+          <w:p>
+            <w:pPr>
+              <w:ind w:firstLine="0"/>
+              <w:jc w:val="left"/>
+              <w:rPr>
+                <w:sz w:val="22"/>
+                <w:szCs w:val="22"/>
+              </w:rPr>
+            </w:pPr>
+            <w:r>
+              <w:rPr>
+                <w:sz w:val="22"/>
+                <w:szCs w:val="22"/>
+              </w:rPr>
+              <w:t xml:space="preserve">5. Noalgo čempionu, izmantojot ierīces kameru </w:t>
+            </w:r>
+          </w:p>
+        </w:tc>
+        <w:tc>
+          <w:tcPr>
+            <w:tcW w:w="1985" w:type="dxa"/>
+            <w:vAlign w:val="bottom"/>
+          </w:tcPr>
+          <w:p>
+            <w:pPr>
+              <w:ind w:left="167" w:firstLine="147"/>
+              <w:jc w:val="left"/>
+              <w:rPr>
+                <w:b/>
+                <w:sz w:val="22"/>
+                <w:szCs w:val="22"/>
+              </w:rPr>
+            </w:pPr>
+            <w:r>
+              <w:rPr>
+                <w:b/>
+                <w:sz w:val="22"/>
+                <w:szCs w:val="22"/>
+              </w:rPr>
+              <w:t>Čempiona bilde tiek apgriezta otrādi</w:t>
+            </w:r>
+          </w:p>
+        </w:tc>
+      </w:tr>
+      <w:tr>
+        <w:trPr>
+          <w:trHeight w:val="554"/>
+        </w:trPr>
+        <w:tc>
+          <w:tcPr>
+            <w:tcW w:w="6799" w:type="dxa"/>
+            <w:vAlign w:val="bottom"/>
+          </w:tcPr>
+          <w:p>
+            <w:pPr>
+              <w:ind w:firstLine="0"/>
+              <w:jc w:val="left"/>
+              <w:rPr>
+                <w:sz w:val="22"/>
+                <w:szCs w:val="22"/>
+              </w:rPr>
+            </w:pPr>
+            <w:r>
+              <w:rPr>
+                <w:sz w:val="22"/>
+                <w:szCs w:val="22"/>
+              </w:rPr>
+              <w:t>6. Atver paneli, kas parāda informāciju par sev piederošiem čempioniem</w:t>
+            </w:r>
+          </w:p>
+        </w:tc>
+        <w:tc>
+          <w:tcPr>
+            <w:tcW w:w="1985" w:type="dxa"/>
+            <w:vAlign w:val="bottom"/>
+          </w:tcPr>
+          <w:p>
+            <w:pPr>
+              <w:ind w:left="167" w:firstLine="147"/>
+              <w:jc w:val="left"/>
+              <w:rPr>
+                <w:b/>
+                <w:sz w:val="22"/>
+                <w:szCs w:val="22"/>
+              </w:rPr>
+            </w:pPr>
+            <w:r>
+              <w:rPr>
+                <w:b/>
+                <w:sz w:val="22"/>
+                <w:szCs w:val="22"/>
+              </w:rPr>
+              <w:t>Atkārtoti ieejot pan</w:t>
+            </w:r>
+            <w:r>
+              <w:rPr>
+                <w:b/>
+                <w:sz w:val="22"/>
+                <w:szCs w:val="22"/>
+              </w:rPr>
+              <w:t>elī, atlaistais čempions joprojām redzams</w:t>
+            </w:r>
+          </w:p>
+        </w:tc>
+      </w:tr>
+      <w:tr>
+        <w:trPr>
+          <w:trHeight w:val="554"/>
+        </w:trPr>
+        <w:tc>
+          <w:tcPr>
+            <w:tcW w:w="6799" w:type="dxa"/>
+            <w:vAlign w:val="bottom"/>
+          </w:tcPr>
+          <w:p>
+            <w:pPr>
+              <w:ind w:firstLine="0"/>
+              <w:jc w:val="left"/>
+              <w:rPr>
+                <w:sz w:val="22"/>
+                <w:szCs w:val="22"/>
+              </w:rPr>
+            </w:pPr>
+            <w:r>
+              <w:rPr>
+                <w:sz w:val="22"/>
+                <w:szCs w:val="22"/>
+              </w:rPr>
+              <w:t>7. Piešķir čempionam prasmju punktus</w:t>
+            </w:r>
+          </w:p>
+        </w:tc>
+        <w:tc>
+          <w:tcPr>
+            <w:tcW w:w="1985" w:type="dxa"/>
+            <w:vAlign w:val="bottom"/>
+          </w:tcPr>
+          <w:p>
+            <w:pPr>
+              <w:ind w:left="167" w:firstLine="147"/>
+              <w:jc w:val="left"/>
+              <w:rPr>
+                <w:b/>
+                <w:sz w:val="22"/>
+                <w:szCs w:val="22"/>
+              </w:rPr>
+            </w:pPr>
+          </w:p>
+        </w:tc>
+      </w:tr>
+      <w:tr>
+        <w:trPr>
+          <w:trHeight w:val="554"/>
+        </w:trPr>
+        <w:tc>
+          <w:tcPr>
+            <w:tcW w:w="6799" w:type="dxa"/>
+            <w:vAlign w:val="bottom"/>
+          </w:tcPr>
+          <w:p>
+            <w:pPr>
+              <w:ind w:firstLine="0"/>
+              <w:jc w:val="left"/>
+              <w:rPr>
+                <w:sz w:val="22"/>
+                <w:szCs w:val="22"/>
+              </w:rPr>
+            </w:pPr>
+            <w:r>
+              <w:rPr>
+                <w:sz w:val="22"/>
+                <w:szCs w:val="22"/>
+              </w:rPr>
+              <w:t>8. Atver karti</w:t>
+            </w:r>
+          </w:p>
+        </w:tc>
+        <w:tc>
+          <w:tcPr>
+            <w:tcW w:w="1985" w:type="dxa"/>
+            <w:vAlign w:val="bottom"/>
+          </w:tcPr>
+          <w:p>
+            <w:pPr>
+              <w:ind w:left="167" w:firstLine="147"/>
+              <w:jc w:val="left"/>
+              <w:rPr>
+                <w:b/>
+                <w:sz w:val="22"/>
+                <w:szCs w:val="22"/>
+              </w:rPr>
+            </w:pPr>
+          </w:p>
+        </w:tc>
+      </w:tr>
+      <w:tr>
+        <w:trPr>
+          <w:trHeight w:val="554"/>
+        </w:trPr>
+        <w:tc>
+          <w:tcPr>
+            <w:tcW w:w="6799" w:type="dxa"/>
+            <w:vAlign w:val="bottom"/>
+          </w:tcPr>
+          <w:p>
+            <w:pPr>
+              <w:ind w:firstLine="0"/>
+              <w:jc w:val="left"/>
+              <w:rPr>
+                <w:sz w:val="22"/>
+                <w:szCs w:val="22"/>
+              </w:rPr>
+            </w:pPr>
+            <w:r>
+              <w:rPr>
+                <w:sz w:val="22"/>
+                <w:szCs w:val="22"/>
+              </w:rPr>
+              <w:t>9. Izvēlas čempionus, kas dosies kaujā</w:t>
+            </w:r>
+          </w:p>
+        </w:tc>
+        <w:tc>
+          <w:tcPr>
+            <w:tcW w:w="1985" w:type="dxa"/>
+            <w:vAlign w:val="bottom"/>
+          </w:tcPr>
+          <w:p>
+            <w:pPr>
+              <w:ind w:left="167" w:firstLine="147"/>
+              <w:jc w:val="left"/>
+              <w:rPr>
+                <w:b/>
+                <w:sz w:val="22"/>
+                <w:szCs w:val="22"/>
+              </w:rPr>
+            </w:pPr>
+          </w:p>
+        </w:tc>
+      </w:tr>
+      <w:tr>
+        <w:trPr>
+          <w:trHeight w:val="554"/>
+        </w:trPr>
+        <w:tc>
+          <w:tcPr>
+            <w:tcW w:w="6799" w:type="dxa"/>
+            <w:vAlign w:val="bottom"/>
+          </w:tcPr>
+          <w:p>
+            <w:pPr>
+              <w:ind w:firstLine="0"/>
+              <w:jc w:val="left"/>
+              <w:rPr>
+                <w:sz w:val="22"/>
+                <w:szCs w:val="22"/>
+              </w:rPr>
+            </w:pPr>
+            <w:r>
+              <w:rPr>
+                <w:sz w:val="22"/>
+                <w:szCs w:val="22"/>
+              </w:rPr>
+              <w:t>10. Izsauc kareivjus</w:t>
+            </w:r>
+          </w:p>
+        </w:tc>
+        <w:tc>
+          <w:tcPr>
+            <w:tcW w:w="1985" w:type="dxa"/>
+            <w:vAlign w:val="bottom"/>
+          </w:tcPr>
+          <w:p>
+            <w:pPr>
+              <w:ind w:left="167" w:firstLine="147"/>
+              <w:jc w:val="left"/>
+              <w:rPr>
+                <w:b/>
+                <w:sz w:val="22"/>
+                <w:szCs w:val="22"/>
+              </w:rPr>
+            </w:pPr>
+          </w:p>
+        </w:tc>
+      </w:tr>
+      <w:tr>
+        <w:trPr>
+          <w:trHeight w:val="554"/>
+        </w:trPr>
+        <w:tc>
+          <w:tcPr>
+            <w:tcW w:w="6799" w:type="dxa"/>
+            <w:vAlign w:val="bottom"/>
+          </w:tcPr>
+          <w:p>
+            <w:pPr>
+              <w:ind w:firstLine="0"/>
+              <w:jc w:val="left"/>
+              <w:rPr>
+                <w:sz w:val="22"/>
+                <w:szCs w:val="22"/>
+              </w:rPr>
+            </w:pPr>
+            <w:r>
+              <w:rPr>
+                <w:sz w:val="22"/>
+                <w:szCs w:val="22"/>
+              </w:rPr>
+              <w:t>11. Pavēl kareivim skriet ātrāk</w:t>
+            </w:r>
+          </w:p>
+        </w:tc>
+        <w:tc>
+          <w:tcPr>
+            <w:tcW w:w="1985" w:type="dxa"/>
+            <w:vAlign w:val="bottom"/>
+          </w:tcPr>
+          <w:p>
+            <w:pPr>
+              <w:ind w:left="167" w:firstLine="147"/>
+              <w:jc w:val="left"/>
+              <w:rPr>
+                <w:b/>
+                <w:sz w:val="22"/>
+                <w:szCs w:val="22"/>
+              </w:rPr>
+            </w:pPr>
+          </w:p>
+        </w:tc>
+      </w:tr>
+      <w:tr>
+        <w:trPr>
+          <w:trHeight w:val="554"/>
+        </w:trPr>
+        <w:tc>
+          <w:tcPr>
+            <w:tcW w:w="6799" w:type="dxa"/>
+            <w:vAlign w:val="bottom"/>
+          </w:tcPr>
+          <w:p>
+            <w:pPr>
+              <w:ind w:firstLine="0"/>
+              <w:jc w:val="left"/>
+              <w:rPr>
+                <w:sz w:val="22"/>
+                <w:szCs w:val="22"/>
+              </w:rPr>
+            </w:pPr>
+            <w:r>
+              <w:rPr>
+                <w:sz w:val="22"/>
+                <w:szCs w:val="22"/>
+              </w:rPr>
+              <w:t>12. Uzvar kaujā</w:t>
+            </w:r>
+          </w:p>
+        </w:tc>
+        <w:tc>
+          <w:tcPr>
+            <w:tcW w:w="1985" w:type="dxa"/>
+            <w:vAlign w:val="bottom"/>
+          </w:tcPr>
+          <w:p>
+            <w:pPr>
+              <w:ind w:left="167" w:firstLine="147"/>
+              <w:jc w:val="left"/>
+              <w:rPr>
+                <w:b/>
+                <w:sz w:val="22"/>
+                <w:szCs w:val="22"/>
+              </w:rPr>
+            </w:pPr>
+          </w:p>
+        </w:tc>
+      </w:tr>
+      <w:tr>
+        <w:trPr>
+          <w:trHeight w:val="554"/>
+        </w:trPr>
+        <w:tc>
+          <w:tcPr>
+            <w:tcW w:w="6799" w:type="dxa"/>
+            <w:vAlign w:val="bottom"/>
+          </w:tcPr>
+          <w:p>
+            <w:pPr>
+              <w:ind w:firstLine="0"/>
+              <w:jc w:val="left"/>
+              <w:rPr>
+                <w:sz w:val="22"/>
+                <w:szCs w:val="22"/>
+              </w:rPr>
+            </w:pPr>
+            <w:r>
+              <w:rPr>
+                <w:sz w:val="22"/>
+                <w:szCs w:val="22"/>
+              </w:rPr>
+              <w:t>13. Uzbrūk nākošajai pilij</w:t>
+            </w:r>
+          </w:p>
+        </w:tc>
+        <w:tc>
+          <w:tcPr>
+            <w:tcW w:w="1985" w:type="dxa"/>
+            <w:vAlign w:val="bottom"/>
+          </w:tcPr>
+          <w:p>
+            <w:pPr>
+              <w:ind w:left="167" w:firstLine="147"/>
+              <w:jc w:val="left"/>
+              <w:rPr>
+                <w:b/>
+                <w:sz w:val="22"/>
+                <w:szCs w:val="22"/>
+              </w:rPr>
+            </w:pPr>
+          </w:p>
+        </w:tc>
+      </w:tr>
+      <w:tr>
+        <w:trPr>
+          <w:trHeight w:val="554"/>
+        </w:trPr>
+        <w:tc>
+          <w:tcPr>
+            <w:tcW w:w="6799" w:type="dxa"/>
+            <w:vAlign w:val="bottom"/>
+          </w:tcPr>
+          <w:p>
+            <w:pPr>
+              <w:ind w:firstLine="0"/>
+              <w:jc w:val="left"/>
+              <w:rPr>
+                <w:sz w:val="22"/>
+                <w:szCs w:val="22"/>
+              </w:rPr>
+            </w:pPr>
+            <w:r>
+              <w:rPr>
+                <w:sz w:val="22"/>
+                <w:szCs w:val="22"/>
+              </w:rPr>
+              <w:lastRenderedPageBreak/>
+              <w:t>14. Izsauc čempionu</w:t>
+            </w:r>
+          </w:p>
+        </w:tc>
+        <w:tc>
+          <w:tcPr>
+            <w:tcW w:w="1985" w:type="dxa"/>
+            <w:vAlign w:val="bottom"/>
+          </w:tcPr>
+          <w:p>
+            <w:pPr>
+              <w:ind w:left="167" w:firstLine="147"/>
+              <w:jc w:val="left"/>
+              <w:rPr>
+                <w:b/>
+                <w:sz w:val="22"/>
+                <w:szCs w:val="22"/>
+              </w:rPr>
+            </w:pPr>
+          </w:p>
+        </w:tc>
+      </w:tr>
+      <w:tr>
+        <w:trPr>
+          <w:trHeight w:val="554"/>
+        </w:trPr>
+        <w:tc>
+          <w:tcPr>
+            <w:tcW w:w="6799" w:type="dxa"/>
+            <w:vAlign w:val="bottom"/>
+          </w:tcPr>
+          <w:p>
+            <w:pPr>
+              <w:ind w:firstLine="0"/>
+              <w:jc w:val="left"/>
+              <w:rPr>
+                <w:sz w:val="22"/>
+                <w:szCs w:val="22"/>
+              </w:rPr>
+            </w:pPr>
+            <w:r>
+              <w:rPr>
+                <w:sz w:val="22"/>
+                <w:szCs w:val="22"/>
+              </w:rPr>
+              <w:t>15. Aktivizē čempiona īpašo spēju</w:t>
+            </w:r>
+          </w:p>
+        </w:tc>
+        <w:tc>
+          <w:tcPr>
+            <w:tcW w:w="1985" w:type="dxa"/>
+            <w:vAlign w:val="bottom"/>
+          </w:tcPr>
+          <w:p>
+            <w:pPr>
+              <w:ind w:left="167" w:firstLine="147"/>
+              <w:jc w:val="left"/>
+              <w:rPr>
+                <w:b/>
+                <w:sz w:val="22"/>
+                <w:szCs w:val="22"/>
+              </w:rPr>
+            </w:pPr>
+          </w:p>
+        </w:tc>
+      </w:tr>
+      <w:tr>
+        <w:trPr>
+          <w:trHeight w:val="554"/>
+        </w:trPr>
+        <w:tc>
+          <w:tcPr>
+            <w:tcW w:w="6799" w:type="dxa"/>
+            <w:vAlign w:val="bottom"/>
+          </w:tcPr>
+          <w:p>
+            <w:pPr>
+              <w:ind w:firstLine="0"/>
+              <w:jc w:val="left"/>
+              <w:rPr>
+                <w:sz w:val="22"/>
+                <w:szCs w:val="22"/>
+              </w:rPr>
+            </w:pPr>
+            <w:r>
+              <w:rPr>
+                <w:sz w:val="22"/>
+                <w:szCs w:val="22"/>
+              </w:rPr>
+              <w:t>16. Uzvar kaujā</w:t>
+            </w:r>
+          </w:p>
+        </w:tc>
+        <w:tc>
+          <w:tcPr>
+            <w:tcW w:w="1985" w:type="dxa"/>
+            <w:vAlign w:val="bottom"/>
+          </w:tcPr>
+          <w:p>
+            <w:pPr>
+              <w:ind w:left="167" w:firstLine="147"/>
+              <w:jc w:val="left"/>
+              <w:rPr>
+                <w:b/>
+                <w:sz w:val="22"/>
+                <w:szCs w:val="22"/>
+              </w:rPr>
+            </w:pPr>
+          </w:p>
+        </w:tc>
+      </w:tr>
+      <w:tr>
+        <w:trPr>
+          <w:trHeight w:val="554"/>
+        </w:trPr>
+        <w:tc>
+          <w:tcPr>
+            <w:tcW w:w="6799" w:type="dxa"/>
+            <w:vAlign w:val="bottom"/>
+          </w:tcPr>
+          <w:p>
+            <w:pPr>
+              <w:ind w:firstLine="0"/>
+              <w:jc w:val="left"/>
+              <w:rPr>
+                <w:sz w:val="22"/>
+                <w:szCs w:val="22"/>
+              </w:rPr>
+            </w:pPr>
+            <w:r>
+              <w:rPr>
+                <w:sz w:val="22"/>
+                <w:szCs w:val="22"/>
+              </w:rPr>
+              <w:t>17. Uzbrūk nāk</w:t>
+            </w:r>
+            <w:r>
+              <w:rPr>
+                <w:sz w:val="22"/>
+                <w:szCs w:val="22"/>
+              </w:rPr>
+              <w:t>ošajai pilij</w:t>
+            </w:r>
+          </w:p>
+        </w:tc>
+        <w:tc>
+          <w:tcPr>
+            <w:tcW w:w="1985" w:type="dxa"/>
+            <w:vAlign w:val="bottom"/>
+          </w:tcPr>
+          <w:p>
+            <w:pPr>
+              <w:ind w:left="167" w:firstLine="147"/>
+              <w:jc w:val="left"/>
+              <w:rPr>
+                <w:b/>
+                <w:sz w:val="22"/>
+                <w:szCs w:val="22"/>
+              </w:rPr>
+            </w:pPr>
+          </w:p>
+        </w:tc>
+      </w:tr>
+      <w:tr>
+        <w:trPr>
+          <w:trHeight w:val="554"/>
+        </w:trPr>
+        <w:tc>
+          <w:tcPr>
+            <w:tcW w:w="6799" w:type="dxa"/>
+            <w:vAlign w:val="bottom"/>
+          </w:tcPr>
+          <w:p>
+            <w:pPr>
+              <w:ind w:firstLine="0"/>
+              <w:jc w:val="left"/>
+              <w:rPr>
+                <w:sz w:val="22"/>
+                <w:szCs w:val="22"/>
+              </w:rPr>
+            </w:pPr>
+            <w:r>
+              <w:rPr>
+                <w:sz w:val="22"/>
+                <w:szCs w:val="22"/>
+              </w:rPr>
+              <w:t>18. Zaudē kaujā</w:t>
+            </w:r>
+          </w:p>
+        </w:tc>
+        <w:tc>
+          <w:tcPr>
+            <w:tcW w:w="1985" w:type="dxa"/>
+            <w:vAlign w:val="bottom"/>
+          </w:tcPr>
+          <w:p>
+            <w:pPr>
+              <w:ind w:left="167" w:firstLine="147"/>
+              <w:jc w:val="left"/>
+              <w:rPr>
+                <w:b/>
+                <w:sz w:val="22"/>
                 <w:szCs w:val="22"/>
               </w:rPr>
             </w:pPr>
@@ -6894,283 +7830,126 @@
         <w:tc>
           <w:tcPr>
             <w:tcW w:w="8784" w:type="dxa"/>
-            <w:gridSpan w:val="3"/>
+            <w:gridSpan w:val="2"/>
           </w:tcPr>
           <w:p>
             <w:pPr>
               <w:ind w:left="167" w:firstLine="147"/>
               <w:rPr>
                 <w:b/>
-                <w:szCs w:val="22"/>
-              </w:rPr>
-            </w:pPr>
-          </w:p>
-        </w:tc>
-      </w:tr>
-      <w:tr>
-        <w:tc>
-          <w:tcPr>
-            <w:tcW w:w="8784" w:type="dxa"/>
-            <w:gridSpan w:val="3"/>
-          </w:tcPr>
+                <w:sz w:val="22"/>
+                <w:szCs w:val="22"/>
+              </w:rPr>
+            </w:pPr>
+          </w:p>
           <w:p>
             <w:pPr>
               <w:ind w:left="167" w:firstLine="147"/>
               <w:rPr>
                 <w:b/>
-                <w:szCs w:val="22"/>
-              </w:rPr>
-            </w:pPr>
-          </w:p>
-        </w:tc>
-      </w:tr>
-      <w:tr>
-        <w:tc>
-          <w:tcPr>
-            <w:tcW w:w="8784" w:type="dxa"/>
-            <w:gridSpan w:val="3"/>
-          </w:tcPr>
+                <w:sz w:val="22"/>
+                <w:szCs w:val="22"/>
+              </w:rPr>
+            </w:pPr>
+            <w:r>
+              <w:rPr>
+                <w:b/>
+                <w:sz w:val="22"/>
+                <w:szCs w:val="22"/>
+              </w:rPr>
+              <w:t>Mainīgās vērtības</w:t>
+            </w:r>
+          </w:p>
           <w:p>
             <w:pPr>
               <w:ind w:left="167" w:firstLine="147"/>
               <w:rPr>
                 <w:b/>
-                <w:szCs w:val="22"/>
-              </w:rPr>
-            </w:pPr>
-          </w:p>
-        </w:tc>
-      </w:tr>
-      <w:tr>
-        <w:tc>
-          <w:tcPr>
-            <w:tcW w:w="8784" w:type="dxa"/>
-            <w:gridSpan w:val="3"/>
-          </w:tcPr>
+                <w:sz w:val="22"/>
+                <w:szCs w:val="22"/>
+              </w:rPr>
+            </w:pPr>
+          </w:p>
           <w:p>
             <w:pPr>
               <w:ind w:left="167" w:firstLine="147"/>
               <w:rPr>
                 <w:b/>
-                <w:szCs w:val="22"/>
-              </w:rPr>
-            </w:pPr>
-          </w:p>
-        </w:tc>
-      </w:tr>
-      <w:tr>
-        <w:tc>
-          <w:tcPr>
-            <w:tcW w:w="8784" w:type="dxa"/>
-            <w:gridSpan w:val="3"/>
-          </w:tcPr>
+                <w:sz w:val="22"/>
+                <w:szCs w:val="22"/>
+              </w:rPr>
+            </w:pPr>
+            <w:r>
+              <w:rPr>
+                <w:b/>
+                <w:sz w:val="22"/>
+                <w:szCs w:val="22"/>
+              </w:rPr>
+              <w:t>Vēlamais rezultāts</w:t>
+            </w:r>
+          </w:p>
           <w:p>
             <w:pPr>
               <w:ind w:left="167" w:firstLine="147"/>
               <w:rPr>
                 <w:b/>
-                <w:szCs w:val="22"/>
-              </w:rPr>
-            </w:pPr>
-          </w:p>
-        </w:tc>
-      </w:tr>
-      <w:tr>
-        <w:tc>
-          <w:tcPr>
-            <w:tcW w:w="8784" w:type="dxa"/>
-            <w:gridSpan w:val="3"/>
-          </w:tcPr>
+                <w:sz w:val="22"/>
+                <w:szCs w:val="22"/>
+              </w:rPr>
+            </w:pPr>
+          </w:p>
           <w:p>
             <w:pPr>
               <w:ind w:left="167" w:firstLine="147"/>
               <w:rPr>
                 <w:b/>
-                <w:szCs w:val="22"/>
-              </w:rPr>
-            </w:pPr>
-          </w:p>
-        </w:tc>
-      </w:tr>
-      <w:tr>
-        <w:tc>
-          <w:tcPr>
-            <w:tcW w:w="8784" w:type="dxa"/>
-            <w:gridSpan w:val="3"/>
-          </w:tcPr>
+                <w:sz w:val="22"/>
+                <w:szCs w:val="22"/>
+              </w:rPr>
+            </w:pPr>
+            <w:r>
+              <w:rPr>
+                <w:b/>
+                <w:sz w:val="22"/>
+                <w:szCs w:val="22"/>
+              </w:rPr>
+              <w:t>Rezultāti</w:t>
+            </w:r>
+          </w:p>
           <w:p>
             <w:pPr>
               <w:ind w:left="167" w:firstLine="147"/>
               <w:rPr>
                 <w:b/>
-                <w:szCs w:val="22"/>
-              </w:rPr>
-            </w:pPr>
-            <w:r>
+                <w:sz w:val="22"/>
+                <w:szCs w:val="22"/>
+              </w:rPr>
+            </w:pPr>
+          </w:p>
+          <w:p>
+            <w:pPr>
+              <w:ind w:left="167" w:firstLine="147"/>
               <w:rPr>
                 <w:b/>
-                <w:szCs w:val="22"/>
-              </w:rPr>
-              <w:t>Soļi</w:t>
-            </w:r>
-          </w:p>
-          <w:p>
-            <w:pPr>
-              <w:pStyle w:val="ListParagraph"/>
-              <w:numPr>
-                <w:ilvl w:val="0"/>
-                <w:numId w:val="29"/>
-              </w:numPr>
-            </w:pPr>
-            <w:r>
-              <w:t>Atver programmu</w:t>
-            </w:r>
-          </w:p>
-          <w:p>
-            <w:pPr>
-              <w:pStyle w:val="ListParagraph"/>
-              <w:numPr>
-                <w:ilvl w:val="0"/>
-                <w:numId w:val="29"/>
-              </w:numPr>
-            </w:pPr>
-            <w:r>
-              <w:t>Uzsāk jaunu</w:t>
-            </w:r>
-            <w:r>
-              <w:t xml:space="preserve"> spēli</w:t>
-            </w:r>
-          </w:p>
-          <w:p>
-            <w:pPr>
-              <w:pStyle w:val="ListParagraph"/>
-              <w:numPr>
-                <w:ilvl w:val="0"/>
-                <w:numId w:val="29"/>
-              </w:numPr>
-            </w:pPr>
-            <w:r>
-              <w:t xml:space="preserve">Ieiet </w:t>
-            </w:r>
-            <w:r>
-              <w:t>krogā</w:t>
-            </w:r>
-          </w:p>
-          <w:p>
-            <w:pPr>
-              <w:pStyle w:val="ListParagraph"/>
-              <w:numPr>
-                <w:ilvl w:val="0"/>
-                <w:numId w:val="29"/>
-              </w:numPr>
-            </w:pPr>
+                <w:sz w:val="22"/>
+                <w:szCs w:val="22"/>
+              </w:rPr>
+            </w:pPr>
+            <w:r>
+              <w:rPr>
+                <w:b/>
+                <w:sz w:val="22"/>
+                <w:szCs w:val="22"/>
+              </w:rPr>
+              <w:t>Piezīmes</w:t>
+            </w:r>
           </w:p>
           <w:p>
             <w:pPr>
               <w:ind w:left="167" w:firstLine="147"/>
               <w:rPr>
                 <w:b/>
-                <w:szCs w:val="22"/>
-              </w:rPr>
-            </w:pPr>
-          </w:p>
-          <w:p>
-            <w:pPr>
-              <w:ind w:left="167" w:firstLine="147"/>
-              <w:rPr>
-                <w:b/>
-                <w:szCs w:val="22"/>
-              </w:rPr>
-            </w:pPr>
-            <w:r>
-              <w:rPr>
-                <w:b/>
-                <w:szCs w:val="22"/>
-              </w:rPr>
-              <w:t>Mainīgās vērtības</w:t>
-            </w:r>
-          </w:p>
-          <w:p>
-            <w:pPr>
-              <w:ind w:left="167" w:firstLine="147"/>
-              <w:rPr>
-                <w:b/>
-                <w:szCs w:val="22"/>
-              </w:rPr>
-            </w:pPr>
-          </w:p>
-          <w:p>
-            <w:pPr>
-              <w:ind w:left="167" w:firstLine="147"/>
-              <w:rPr>
-                <w:b/>
-                <w:szCs w:val="22"/>
-              </w:rPr>
-            </w:pPr>
-            <w:r>
-              <w:rPr>
-                <w:b/>
-                <w:szCs w:val="22"/>
-              </w:rPr>
-              <w:t>Vēlamais rezultāts</w:t>
-            </w:r>
-          </w:p>
-          <w:p>
-            <w:pPr>
-              <w:ind w:left="167" w:firstLine="147"/>
-              <w:rPr>
-                <w:b/>
-                <w:szCs w:val="22"/>
-              </w:rPr>
-            </w:pPr>
-          </w:p>
-          <w:p>
-            <w:pPr>
-              <w:ind w:left="167" w:firstLine="147"/>
-              <w:rPr>
-                <w:b/>
-                <w:szCs w:val="22"/>
-              </w:rPr>
-            </w:pPr>
-            <w:r>
-              <w:rPr>
-                <w:b/>
-                <w:szCs w:val="22"/>
-              </w:rPr>
-              <w:t>Rezultāti</w:t>
-            </w:r>
-          </w:p>
-          <w:p>
-            <w:pPr>
-              <w:ind w:left="167" w:firstLine="147"/>
-              <w:rPr>
-                <w:b/>
-                <w:szCs w:val="22"/>
-              </w:rPr>
-            </w:pPr>
-          </w:p>
-          <w:p>
-            <w:pPr>
-              <w:ind w:left="167" w:firstLine="147"/>
-              <w:rPr>
-                <w:b/>
-                <w:szCs w:val="22"/>
-              </w:rPr>
-            </w:pPr>
-            <w:r>
-              <w:rPr>
-                <w:b/>
-                <w:szCs w:val="22"/>
-              </w:rPr>
-              <w:lastRenderedPageBreak/>
-              <w:t>Piezīmes</w:t>
-            </w:r>
-          </w:p>
-          <w:p>
-            <w:pPr>
-              <w:ind w:left="167" w:firstLine="147"/>
-              <w:rPr>
-                <w:b/>
+                <w:sz w:val="22"/>
                 <w:szCs w:val="22"/>
               </w:rPr>
             </w:pPr>
@@ -7191,7 +7970,175 @@
         <w:ind w:firstLine="0"/>
       </w:pPr>
     </w:p>
-    <w:p/>
+    <w:p>
+      <w:r>
+        <w:t>Konstatētās kļūdas:</w:t>
+      </w:r>
+    </w:p>
+    <w:p>
+      <w:pPr>
+        <w:pStyle w:val="ListParagraph"/>
+        <w:numPr>
+          <w:ilvl w:val="0"/>
+          <w:numId w:val="31"/>
+        </w:numPr>
+      </w:pPr>
+      <w:r>
+        <w:rPr>
+          <w:highlight w:val="yellow"/>
+        </w:rPr>
+        <w:t>Atverot IAP prototipu, pazūd peles kursors</w:t>
+      </w:r>
+      <w:r>
+        <w:rPr>
+          <w:highlight w:val="yellow"/>
+        </w:rPr>
+        <w:t xml:space="preserve"> (nav id)</w:t>
+      </w:r>
+    </w:p>
+    <w:p>
+      <w:pPr>
+        <w:pStyle w:val="ListParagraph"/>
+        <w:numPr>
+          <w:ilvl w:val="0"/>
+          <w:numId w:val="31"/>
+        </w:numPr>
+      </w:pPr>
+      <w:r>
+        <w:t xml:space="preserve">Atlaižot čempionu, spēle uzkarās – salabots </w:t>
+      </w:r>
+      <w:r>
+        <w:t xml:space="preserve"> (T1)</w:t>
+      </w:r>
+    </w:p>
+    <w:p>
+      <w:pPr>
+        <w:pStyle w:val="ListParagraph"/>
+        <w:numPr>
+          <w:ilvl w:val="0"/>
+          <w:numId w:val="31"/>
+        </w:numPr>
+      </w:pPr>
+      <w:r>
+        <w:t>Netiek uzrādīti pieejamie čempioni spēles sākumā – salabots (T1)</w:t>
+      </w:r>
+    </w:p>
+    <w:p>
+      <w:pPr>
+        <w:pStyle w:val="ListParagraph"/>
+        <w:numPr>
+          <w:ilvl w:val="0"/>
+          <w:numId w:val="31"/>
+        </w:numPr>
+      </w:pPr>
+      <w:r>
+        <w:rPr>
+          <w:highlight w:val="yellow"/>
+        </w:rPr>
+        <w:t>C</w:t>
+      </w:r>
+      <w:r>
+        <w:rPr>
+          <w:highlight w:val="yellow"/>
+        </w:rPr>
+        <w:t>empiona</w:t>
+      </w:r>
+      <w:bookmarkStart w:id="18" w:name="_GoBack"/>
+      <w:bookmarkEnd w:id="18"/>
+      <w:r>
+        <w:rPr>
+          <w:highlight w:val="yellow"/>
+        </w:rPr>
+        <w:t xml:space="preserve"> seju vietā ir balts attēls (T1)</w:t>
+      </w:r>
+    </w:p>
+    <w:p>
+      <w:pPr>
+        <w:pStyle w:val="ListParagraph"/>
+        <w:numPr>
+          <w:ilvl w:val="0"/>
+          <w:numId w:val="31"/>
+        </w:numPr>
+      </w:pPr>
+      <w:r>
+        <w:t>Atkārtoti ieejot panelī, atlaistais čempions joprojām redzams</w:t>
+      </w:r>
+      <w:r>
+        <w:t xml:space="preserve"> (T1) – salabots </w:t>
+      </w:r>
+    </w:p>
+    <w:p>
+      <w:pPr>
+        <w:pStyle w:val="ListParagraph"/>
+        <w:numPr>
+          <w:ilvl w:val="0"/>
+          <w:numId w:val="31"/>
+        </w:numPr>
+        <w:rPr>
+          <w:highlight w:val="yellow"/>
+        </w:rPr>
+      </w:pPr>
+      <w:r>
+        <w:rPr>
+          <w:highlight w:val="yellow"/>
+        </w:rPr>
+        <w:t>Čempiona bilde tiek apgriezta otrādi (T1)</w:t>
+      </w:r>
+    </w:p>
+    <w:p>
+      <w:pPr>
+        <w:pStyle w:val="ListParagraph"/>
+        <w:numPr>
+          <w:ilvl w:val="0"/>
+          <w:numId w:val="31"/>
+        </w:numPr>
+        <w:rPr>
+          <w:highlight w:val="yellow"/>
+        </w:rPr>
+      </w:pPr>
+      <w:r>
+        <w:rPr>
+          <w:highlight w:val="yellow"/>
+        </w:rPr>
+        <w:t>Tiek atskaņotas miršanas skaņas, nospiežot uz navigācijas pogām (ad hoc)</w:t>
+      </w:r>
+    </w:p>
+    <w:p>
+      <w:pPr>
+        <w:pStyle w:val="ListParagraph"/>
+        <w:numPr>
+          <w:ilvl w:val="0"/>
+          <w:numId w:val="31"/>
+        </w:numPr>
+      </w:pPr>
+      <w:r>
+        <w:t xml:space="preserve">Pils skatā redzamas čempionu sejas (ad hoc) </w:t>
+      </w:r>
+      <w:r>
+        <w:t>–</w:t>
+      </w:r>
+      <w:r>
+        <w:t xml:space="preserve"> salabots</w:t>
+      </w:r>
+    </w:p>
+    <w:p>
+      <w:pPr>
+        <w:pStyle w:val="ListParagraph"/>
+        <w:numPr>
+          <w:ilvl w:val="0"/>
+          <w:numId w:val="31"/>
+        </w:numPr>
+      </w:pPr>
+      <w:r>
+        <w:rPr>
+          <w:highlight w:val="yellow"/>
+        </w:rPr>
+        <w:t>Noteiktos gadījumos ieejot krogā, nepareizi attēlojas pieejamo čempionu logs (ad hoc)</w:t>
+      </w:r>
+      <w:r>
+        <w:t xml:space="preserve"> neinicializējās </w:t>
+      </w:r>
+    </w:p>
     <w:p/>
     <w:p>
       <w:r>
@@ -11084,7 +12031,7 @@
                             <w:rPr>
                               <w:noProof/>
                             </w:rPr>
-                            <w:t>16</w:t>
+                            <w:t>17</w:t>
                           </w:r>
                           <w:r>
                             <w:fldChar w:fldCharType="end"/>
@@ -11127,7 +12074,7 @@
                       <w:rPr>
                         <w:noProof/>
                       </w:rPr>
-                      <w:t>16</w:t>
+                      <w:t>17</w:t>
                     </w:r>
                     <w:r>
                       <w:fldChar w:fldCharType="end"/>
@@ -11506,6 +12453,119 @@
     </w:lvl>
   </w:abstractNum>
   <w:abstractNum w:abstractNumId="3" w15:restartNumberingAfterBreak="0">
+    <w:nsid w:val="12004B9A"/>
+    <w:multiLevelType w:val="hybridMultilevel"/>
+    <w:tmpl w:val="19844376"/>
+    <w:lvl w:ilvl="0" w:tplc="08090001">
+      <w:start w:val="1"/>
+      <w:numFmt w:val="bullet"/>
+      <w:lvlText w:val=""/>
+      <w:lvlJc w:val="left"/>
+      <w:pPr>
+        <w:ind w:left="1287" w:hanging="360"/>
+      </w:pPr>
+      <w:rPr>
+        <w:rFonts w:ascii="Symbol" w:hAnsi="Symbol" w:hint="default"/>
+      </w:rPr>
+    </w:lvl>
+    <w:lvl w:ilvl="1" w:tplc="08090003" w:tentative="1">
+      <w:start w:val="1"/>
+      <w:numFmt w:val="bullet"/>
+      <w:lvlText w:val="o"/>
+      <w:lvlJc w:val="left"/>
+      <w:pPr>
+        <w:ind w:left="2007" w:hanging="360"/>
+      </w:pPr>
+      <w:rPr>
+        <w:rFonts w:ascii="Courier New" w:hAnsi="Courier New" w:cs="Courier New" w:hint="default"/>
+      </w:rPr>
+    </w:lvl>
+    <w:lvl w:ilvl="2" w:tplc="08090005" w:tentative="1">
+      <w:start w:val="1"/>
+      <w:numFmt w:val="bullet"/>
+      <w:lvlText w:val=""/>
+      <w:lvlJc w:val="left"/>
+      <w:pPr>
+        <w:ind w:left="2727" w:hanging="360"/>
+      </w:pPr>
+      <w:rPr>
+        <w:rFonts w:ascii="Wingdings" w:hAnsi="Wingdings" w:hint="default"/>
+      </w:rPr>
+    </w:lvl>
+    <w:lvl w:ilvl="3" w:tplc="08090001" w:tentative="1">
+      <w:start w:val="1"/>
+      <w:numFmt w:val="bullet"/>
+      <w:lvlText w:val=""/>
+      <w:lvlJc w:val="left"/>
+      <w:pPr>
+        <w:ind w:left="3447" w:hanging="360"/>
+      </w:pPr>
+      <w:rPr>
+        <w:rFonts w:ascii="Symbol" w:hAnsi="Symbol" w:hint="default"/>
+      </w:rPr>
+    </w:lvl>
+    <w:lvl w:ilvl="4" w:tplc="08090003" w:tentative="1">
+      <w:start w:val="1"/>
+      <w:numFmt w:val="bullet"/>
+      <w:lvlText w:val="o"/>
+      <w:lvlJc w:val="left"/>
+      <w:pPr>
+        <w:ind w:left="4167" w:hanging="360"/>
+      </w:pPr>
+      <w:rPr>
+        <w:rFonts w:ascii="Courier New" w:hAnsi="Courier New" w:cs="Courier New" w:hint="default"/>
+      </w:rPr>
+    </w:lvl>
+    <w:lvl w:ilvl="5" w:tplc="08090005" w:tentative="1">
+      <w:start w:val="1"/>
+      <w:numFmt w:val="bullet"/>
+      <w:lvlText w:val=""/>
+      <w:lvlJc w:val="left"/>
+      <w:pPr>
+        <w:ind w:left="4887" w:hanging="360"/>
+      </w:pPr>
+      <w:rPr>
+        <w:rFonts w:ascii="Wingdings" w:hAnsi="Wingdings" w:hint="default"/>
+      </w:rPr>
+    </w:lvl>
+    <w:lvl w:ilvl="6" w:tplc="08090001" w:tentative="1">
+      <w:start w:val="1"/>
+      <w:numFmt w:val="bullet"/>
+      <w:lvlText w:val=""/>
+      <w:lvlJc w:val="left"/>
+      <w:pPr>
+        <w:ind w:left="5607" w:hanging="360"/>
+      </w:pPr>
+      <w:rPr>
+        <w:rFonts w:ascii="Symbol" w:hAnsi="Symbol" w:hint="default"/>
+      </w:rPr>
+    </w:lvl>
+    <w:lvl w:ilvl="7" w:tplc="08090003" w:tentative="1">
+      <w:start w:val="1"/>
+      <w:numFmt w:val="bullet"/>
+      <w:lvlText w:val="o"/>
+      <w:lvlJc w:val="left"/>
+      <w:pPr>
+        <w:ind w:left="6327" w:hanging="360"/>
+      </w:pPr>
+      <w:rPr>
+        <w:rFonts w:ascii="Courier New" w:hAnsi="Courier New" w:cs="Courier New" w:hint="default"/>
+      </w:rPr>
+    </w:lvl>
+    <w:lvl w:ilvl="8" w:tplc="08090005" w:tentative="1">
+      <w:start w:val="1"/>
+      <w:numFmt w:val="bullet"/>
+      <w:lvlText w:val=""/>
+      <w:lvlJc w:val="left"/>
+      <w:pPr>
+        <w:ind w:left="7047" w:hanging="360"/>
+      </w:pPr>
+      <w:rPr>
+        <w:rFonts w:ascii="Wingdings" w:hAnsi="Wingdings" w:hint="default"/>
+      </w:rPr>
+    </w:lvl>
+  </w:abstractNum>
+  <w:abstractNum w:abstractNumId="4" w15:restartNumberingAfterBreak="0">
     <w:nsid w:val="141F28BE"/>
     <w:multiLevelType w:val="hybridMultilevel"/>
     <w:tmpl w:val="62A6F566"/>
@@ -11591,7 +12651,7 @@
       </w:pPr>
     </w:lvl>
   </w:abstractNum>
-  <w:abstractNum w:abstractNumId="4" w15:restartNumberingAfterBreak="0">
+  <w:abstractNum w:abstractNumId="5" w15:restartNumberingAfterBreak="0">
     <w:nsid w:val="186F0569"/>
     <w:multiLevelType w:val="hybridMultilevel"/>
     <w:tmpl w:val="8380487E"/>
@@ -11677,7 +12737,120 @@
       </w:pPr>
     </w:lvl>
   </w:abstractNum>
-  <w:abstractNum w:abstractNumId="5" w15:restartNumberingAfterBreak="0">
+  <w:abstractNum w:abstractNumId="6" w15:restartNumberingAfterBreak="0">
+    <w:nsid w:val="187325D6"/>
+    <w:multiLevelType w:val="hybridMultilevel"/>
+    <w:tmpl w:val="84C85AAC"/>
+    <w:lvl w:ilvl="0" w:tplc="08090001">
+      <w:start w:val="1"/>
+      <w:numFmt w:val="bullet"/>
+      <w:lvlText w:val=""/>
+      <w:lvlJc w:val="left"/>
+      <w:pPr>
+        <w:ind w:left="1287" w:hanging="360"/>
+      </w:pPr>
+      <w:rPr>
+        <w:rFonts w:ascii="Symbol" w:hAnsi="Symbol" w:hint="default"/>
+      </w:rPr>
+    </w:lvl>
+    <w:lvl w:ilvl="1" w:tplc="08090003" w:tentative="1">
+      <w:start w:val="1"/>
+      <w:numFmt w:val="bullet"/>
+      <w:lvlText w:val="o"/>
+      <w:lvlJc w:val="left"/>
+      <w:pPr>
+        <w:ind w:left="2007" w:hanging="360"/>
+      </w:pPr>
+      <w:rPr>
+        <w:rFonts w:ascii="Courier New" w:hAnsi="Courier New" w:cs="Courier New" w:hint="default"/>
+      </w:rPr>
+    </w:lvl>
+    <w:lvl w:ilvl="2" w:tplc="08090005" w:tentative="1">
+      <w:start w:val="1"/>
+      <w:numFmt w:val="bullet"/>
+      <w:lvlText w:val=""/>
+      <w:lvlJc w:val="left"/>
+      <w:pPr>
+        <w:ind w:left="2727" w:hanging="360"/>
+      </w:pPr>
+      <w:rPr>
+        <w:rFonts w:ascii="Wingdings" w:hAnsi="Wingdings" w:hint="default"/>
+      </w:rPr>
+    </w:lvl>
+    <w:lvl w:ilvl="3" w:tplc="08090001" w:tentative="1">
+      <w:start w:val="1"/>
+      <w:numFmt w:val="bullet"/>
+      <w:lvlText w:val=""/>
+      <w:lvlJc w:val="left"/>
+      <w:pPr>
+        <w:ind w:left="3447" w:hanging="360"/>
+      </w:pPr>
+      <w:rPr>
+        <w:rFonts w:ascii="Symbol" w:hAnsi="Symbol" w:hint="default"/>
+      </w:rPr>
+    </w:lvl>
+    <w:lvl w:ilvl="4" w:tplc="08090003" w:tentative="1">
+      <w:start w:val="1"/>
+      <w:numFmt w:val="bullet"/>
+      <w:lvlText w:val="o"/>
+      <w:lvlJc w:val="left"/>
+      <w:pPr>
+        <w:ind w:left="4167" w:hanging="360"/>
+      </w:pPr>
+      <w:rPr>
+        <w:rFonts w:ascii="Courier New" w:hAnsi="Courier New" w:cs="Courier New" w:hint="default"/>
+      </w:rPr>
+    </w:lvl>
+    <w:lvl w:ilvl="5" w:tplc="08090005" w:tentative="1">
+      <w:start w:val="1"/>
+      <w:numFmt w:val="bullet"/>
+      <w:lvlText w:val=""/>
+      <w:lvlJc w:val="left"/>
+      <w:pPr>
+        <w:ind w:left="4887" w:hanging="360"/>
+      </w:pPr>
+      <w:rPr>
+        <w:rFonts w:ascii="Wingdings" w:hAnsi="Wingdings" w:hint="default"/>
+      </w:rPr>
+    </w:lvl>
+    <w:lvl w:ilvl="6" w:tplc="08090001" w:tentative="1">
+      <w:start w:val="1"/>
+      <w:numFmt w:val="bullet"/>
+      <w:lvlText w:val=""/>
+      <w:lvlJc w:val="left"/>
+      <w:pPr>
+        <w:ind w:left="5607" w:hanging="360"/>
+      </w:pPr>
+      <w:rPr>
+        <w:rFonts w:ascii="Symbol" w:hAnsi="Symbol" w:hint="default"/>
+      </w:rPr>
+    </w:lvl>
+    <w:lvl w:ilvl="7" w:tplc="08090003" w:tentative="1">
+      <w:start w:val="1"/>
+      <w:numFmt w:val="bullet"/>
+      <w:lvlText w:val="o"/>
+      <w:lvlJc w:val="left"/>
+      <w:pPr>
+        <w:ind w:left="6327" w:hanging="360"/>
+      </w:pPr>
+      <w:rPr>
+        <w:rFonts w:ascii="Courier New" w:hAnsi="Courier New" w:cs="Courier New" w:hint="default"/>
+      </w:rPr>
+    </w:lvl>
+    <w:lvl w:ilvl="8" w:tplc="08090005" w:tentative="1">
+      <w:start w:val="1"/>
+      <w:numFmt w:val="bullet"/>
+      <w:lvlText w:val=""/>
+      <w:lvlJc w:val="left"/>
+      <w:pPr>
+        <w:ind w:left="7047" w:hanging="360"/>
+      </w:pPr>
+      <w:rPr>
+        <w:rFonts w:ascii="Wingdings" w:hAnsi="Wingdings" w:hint="default"/>
+      </w:rPr>
+    </w:lvl>
+  </w:abstractNum>
+  <w:abstractNum w:abstractNumId="7" w15:restartNumberingAfterBreak="0">
     <w:nsid w:val="1A8D4B99"/>
     <w:multiLevelType w:val="hybridMultilevel"/>
     <w:tmpl w:val="B036A54E"/>
@@ -11791,7 +12964,7 @@
       </w:rPr>
     </w:lvl>
   </w:abstractNum>
-  <w:abstractNum w:abstractNumId="6" w15:restartNumberingAfterBreak="0">
+  <w:abstractNum w:abstractNumId="8" w15:restartNumberingAfterBreak="0">
     <w:nsid w:val="22CA67A2"/>
     <w:multiLevelType w:val="hybridMultilevel"/>
     <w:tmpl w:val="DF649000"/>
@@ -11904,7 +13077,7 @@
       </w:rPr>
     </w:lvl>
   </w:abstractNum>
-  <w:abstractNum w:abstractNumId="7" w15:restartNumberingAfterBreak="0">
+  <w:abstractNum w:abstractNumId="9" w15:restartNumberingAfterBreak="0">
     <w:nsid w:val="23E95AD8"/>
     <w:multiLevelType w:val="hybridMultilevel"/>
     <w:tmpl w:val="D10443BA"/>
@@ -12017,7 +13190,7 @@
       </w:rPr>
     </w:lvl>
   </w:abstractNum>
-  <w:abstractNum w:abstractNumId="8" w15:restartNumberingAfterBreak="0">
+  <w:abstractNum w:abstractNumId="10" w15:restartNumberingAfterBreak="0">
     <w:nsid w:val="243E0BB7"/>
     <w:multiLevelType w:val="hybridMultilevel"/>
     <w:tmpl w:val="45D08AC2"/>
@@ -12130,7 +13303,7 @@
       </w:rPr>
     </w:lvl>
   </w:abstractNum>
-  <w:abstractNum w:abstractNumId="9" w15:restartNumberingAfterBreak="0">
+  <w:abstractNum w:abstractNumId="11" w15:restartNumberingAfterBreak="0">
     <w:nsid w:val="28CA7863"/>
     <w:multiLevelType w:val="hybridMultilevel"/>
     <w:tmpl w:val="A37408E8"/>
@@ -12243,7 +13416,7 @@
       </w:rPr>
     </w:lvl>
   </w:abstractNum>
-  <w:abstractNum w:abstractNumId="10" w15:restartNumberingAfterBreak="0">
+  <w:abstractNum w:abstractNumId="12" w15:restartNumberingAfterBreak="0">
     <w:nsid w:val="2F591512"/>
     <w:multiLevelType w:val="hybridMultilevel"/>
     <w:tmpl w:val="FA24BA9C"/>
@@ -12329,7 +13502,7 @@
       </w:pPr>
     </w:lvl>
   </w:abstractNum>
-  <w:abstractNum w:abstractNumId="11" w15:restartNumberingAfterBreak="0">
+  <w:abstractNum w:abstractNumId="13" w15:restartNumberingAfterBreak="0">
     <w:nsid w:val="30695F97"/>
     <w:multiLevelType w:val="hybridMultilevel"/>
     <w:tmpl w:val="0304E884"/>
@@ -12442,7 +13615,7 @@
       </w:rPr>
     </w:lvl>
   </w:abstractNum>
-  <w:abstractNum w:abstractNumId="12" w15:restartNumberingAfterBreak="0">
+  <w:abstractNum w:abstractNumId="14" w15:restartNumberingAfterBreak="0">
     <w:nsid w:val="33284726"/>
     <w:multiLevelType w:val="hybridMultilevel"/>
     <w:tmpl w:val="98240AEE"/>
@@ -12555,7 +13728,7 @@
       </w:rPr>
     </w:lvl>
   </w:abstractNum>
-  <w:abstractNum w:abstractNumId="13" w15:restartNumberingAfterBreak="0">
+  <w:abstractNum w:abstractNumId="15" w15:restartNumberingAfterBreak="0">
     <w:nsid w:val="35147DD6"/>
     <w:multiLevelType w:val="hybridMultilevel"/>
     <w:tmpl w:val="9BF6B608"/>
@@ -12668,7 +13841,7 @@
       </w:rPr>
     </w:lvl>
   </w:abstractNum>
-  <w:abstractNum w:abstractNumId="14" w15:restartNumberingAfterBreak="0">
+  <w:abstractNum w:abstractNumId="16" w15:restartNumberingAfterBreak="0">
     <w:nsid w:val="3B3518F9"/>
     <w:multiLevelType w:val="hybridMultilevel"/>
     <w:tmpl w:val="754A386C"/>
@@ -12781,7 +13954,7 @@
       </w:rPr>
     </w:lvl>
   </w:abstractNum>
-  <w:abstractNum w:abstractNumId="15" w15:restartNumberingAfterBreak="0">
+  <w:abstractNum w:abstractNumId="17" w15:restartNumberingAfterBreak="0">
     <w:nsid w:val="40E01C36"/>
     <w:multiLevelType w:val="hybridMultilevel"/>
     <w:tmpl w:val="15CED7D2"/>
@@ -12894,7 +14067,7 @@
       </w:rPr>
     </w:lvl>
   </w:abstractNum>
-  <w:abstractNum w:abstractNumId="16" w15:restartNumberingAfterBreak="0">
+  <w:abstractNum w:abstractNumId="18" w15:restartNumberingAfterBreak="0">
     <w:nsid w:val="436667A1"/>
     <w:multiLevelType w:val="hybridMultilevel"/>
     <w:tmpl w:val="C2724828"/>
@@ -13007,7 +14180,7 @@
       </w:rPr>
     </w:lvl>
   </w:abstractNum>
-  <w:abstractNum w:abstractNumId="17" w15:restartNumberingAfterBreak="0">
+  <w:abstractNum w:abstractNumId="19" w15:restartNumberingAfterBreak="0">
     <w:nsid w:val="454707F5"/>
     <w:multiLevelType w:val="hybridMultilevel"/>
     <w:tmpl w:val="F4D09514"/>
@@ -13093,7 +14266,7 @@
       </w:pPr>
     </w:lvl>
   </w:abstractNum>
-  <w:abstractNum w:abstractNumId="18" w15:restartNumberingAfterBreak="0">
+  <w:abstractNum w:abstractNumId="20" w15:restartNumberingAfterBreak="0">
     <w:nsid w:val="49ED5112"/>
     <w:multiLevelType w:val="hybridMultilevel"/>
     <w:tmpl w:val="CB60B628"/>
@@ -13206,7 +14379,7 @@
       </w:rPr>
     </w:lvl>
   </w:abstractNum>
-  <w:abstractNum w:abstractNumId="19" w15:restartNumberingAfterBreak="0">
+  <w:abstractNum w:abstractNumId="21" w15:restartNumberingAfterBreak="0">
     <w:nsid w:val="4B2634DD"/>
     <w:multiLevelType w:val="hybridMultilevel"/>
     <w:tmpl w:val="6B5629C4"/>
@@ -13319,7 +14492,7 @@
       </w:rPr>
     </w:lvl>
   </w:abstractNum>
-  <w:abstractNum w:abstractNumId="20" w15:restartNumberingAfterBreak="0">
+  <w:abstractNum w:abstractNumId="22" w15:restartNumberingAfterBreak="0">
     <w:nsid w:val="4B443C9C"/>
     <w:multiLevelType w:val="hybridMultilevel"/>
     <w:tmpl w:val="EC925A84"/>
@@ -13432,7 +14605,7 @@
       </w:rPr>
     </w:lvl>
   </w:abstractNum>
-  <w:abstractNum w:abstractNumId="21" w15:restartNumberingAfterBreak="0">
+  <w:abstractNum w:abstractNumId="23" w15:restartNumberingAfterBreak="0">
     <w:nsid w:val="590B453E"/>
     <w:multiLevelType w:val="hybridMultilevel"/>
     <w:tmpl w:val="48AAF112"/>
@@ -13546,7 +14719,7 @@
       </w:rPr>
     </w:lvl>
   </w:abstractNum>
-  <w:abstractNum w:abstractNumId="22" w15:restartNumberingAfterBreak="0">
+  <w:abstractNum w:abstractNumId="24" w15:restartNumberingAfterBreak="0">
     <w:nsid w:val="5C3356EE"/>
     <w:multiLevelType w:val="hybridMultilevel"/>
     <w:tmpl w:val="4FAAB02A"/>
@@ -13632,7 +14805,7 @@
       </w:pPr>
     </w:lvl>
   </w:abstractNum>
-  <w:abstractNum w:abstractNumId="23" w15:restartNumberingAfterBreak="0">
+  <w:abstractNum w:abstractNumId="25" w15:restartNumberingAfterBreak="0">
     <w:nsid w:val="5D3740F4"/>
     <w:multiLevelType w:val="hybridMultilevel"/>
     <w:tmpl w:val="3AB6C9A0"/>
@@ -13745,7 +14918,7 @@
       </w:rPr>
     </w:lvl>
   </w:abstractNum>
-  <w:abstractNum w:abstractNumId="24" w15:restartNumberingAfterBreak="0">
+  <w:abstractNum w:abstractNumId="26" w15:restartNumberingAfterBreak="0">
     <w:nsid w:val="60DA51FF"/>
     <w:multiLevelType w:val="hybridMultilevel"/>
     <w:tmpl w:val="D0F266DC"/>
@@ -13858,7 +15031,7 @@
       </w:rPr>
     </w:lvl>
   </w:abstractNum>
-  <w:abstractNum w:abstractNumId="25" w15:restartNumberingAfterBreak="0">
+  <w:abstractNum w:abstractNumId="27" w15:restartNumberingAfterBreak="0">
     <w:nsid w:val="65BC1AD3"/>
     <w:multiLevelType w:val="hybridMultilevel"/>
     <w:tmpl w:val="89028064"/>
@@ -13971,7 +15144,7 @@
       </w:rPr>
     </w:lvl>
   </w:abstractNum>
-  <w:abstractNum w:abstractNumId="26" w15:restartNumberingAfterBreak="0">
+  <w:abstractNum w:abstractNumId="28" w15:restartNumberingAfterBreak="0">
     <w:nsid w:val="71547AAC"/>
     <w:multiLevelType w:val="hybridMultilevel"/>
     <w:tmpl w:val="BA2811C4"/>
@@ -14084,7 +15257,7 @@
       </w:rPr>
     </w:lvl>
   </w:abstractNum>
-  <w:abstractNum w:abstractNumId="27" w15:restartNumberingAfterBreak="0">
+  <w:abstractNum w:abstractNumId="29" w15:restartNumberingAfterBreak="0">
     <w:nsid w:val="724B71D5"/>
     <w:multiLevelType w:val="hybridMultilevel"/>
     <w:tmpl w:val="868AF7C8"/>
@@ -14197,7 +15370,7 @@
       </w:rPr>
     </w:lvl>
   </w:abstractNum>
-  <w:abstractNum w:abstractNumId="28" w15:restartNumberingAfterBreak="0">
+  <w:abstractNum w:abstractNumId="30" w15:restartNumberingAfterBreak="0">
     <w:nsid w:val="7A863CD2"/>
     <w:multiLevelType w:val="hybridMultilevel"/>
     <w:tmpl w:val="21B2F34A"/>
@@ -14284,91 +15457,97 @@
     </w:lvl>
   </w:abstractNum>
   <w:num w:numId="1">
-    <w:abstractNumId w:val="14"/>
+    <w:abstractNumId w:val="16"/>
   </w:num>
   <w:num w:numId="2">
-    <w:abstractNumId w:val="24"/>
+    <w:abstractNumId w:val="26"/>
   </w:num>
   <w:num w:numId="3">
-    <w:abstractNumId w:val="23"/>
+    <w:abstractNumId w:val="25"/>
   </w:num>
   <w:num w:numId="4">
-    <w:abstractNumId w:val="17"/>
+    <w:abstractNumId w:val="19"/>
   </w:num>
   <w:num w:numId="5">
-    <w:abstractNumId w:val="7"/>
+    <w:abstractNumId w:val="9"/>
   </w:num>
   <w:num w:numId="6">
-    <w:abstractNumId w:val="18"/>
+    <w:abstractNumId w:val="20"/>
   </w:num>
   <w:num w:numId="7">
-    <w:abstractNumId w:val="4"/>
+    <w:abstractNumId w:val="5"/>
   </w:num>
   <w:num w:numId="8">
     <w:abstractNumId w:val="1"/>
   </w:num>
   <w:num w:numId="9">
-    <w:abstractNumId w:val="26"/>
+    <w:abstractNumId w:val="28"/>
   </w:num>
   <w:num w:numId="10">
     <w:abstractNumId w:val="2"/>
   </w:num>
   <w:num w:numId="11">
-    <w:abstractNumId w:val="27"/>
+    <w:abstractNumId w:val="29"/>
   </w:num>
   <w:num w:numId="12">
-    <w:abstractNumId w:val="19"/>
+    <w:abstractNumId w:val="21"/>
   </w:num>
   <w:num w:numId="13">
-    <w:abstractNumId w:val="25"/>
+    <w:abstractNumId w:val="27"/>
   </w:num>
   <w:num w:numId="14">
     <w:abstractNumId w:val="0"/>
   </w:num>
   <w:num w:numId="15">
+    <w:abstractNumId w:val="15"/>
+  </w:num>
+  <w:num w:numId="16">
+    <w:abstractNumId w:val="14"/>
+  </w:num>
+  <w:num w:numId="17">
+    <w:abstractNumId w:val="7"/>
+  </w:num>
+  <w:num w:numId="18">
+    <w:abstractNumId w:val="18"/>
+  </w:num>
+  <w:num w:numId="19">
+    <w:abstractNumId w:val="22"/>
+  </w:num>
+  <w:num w:numId="20">
+    <w:abstractNumId w:val="8"/>
+  </w:num>
+  <w:num w:numId="21">
     <w:abstractNumId w:val="13"/>
   </w:num>
-  <w:num w:numId="16">
+  <w:num w:numId="22">
+    <w:abstractNumId w:val="11"/>
+  </w:num>
+  <w:num w:numId="23">
+    <w:abstractNumId w:val="17"/>
+  </w:num>
+  <w:num w:numId="24">
+    <w:abstractNumId w:val="24"/>
+  </w:num>
+  <w:num w:numId="25">
+    <w:abstractNumId w:val="23"/>
+  </w:num>
+  <w:num w:numId="26">
+    <w:abstractNumId w:val="4"/>
+  </w:num>
+  <w:num w:numId="27">
+    <w:abstractNumId w:val="10"/>
+  </w:num>
+  <w:num w:numId="28">
+    <w:abstractNumId w:val="30"/>
+  </w:num>
+  <w:num w:numId="29">
     <w:abstractNumId w:val="12"/>
   </w:num>
-  <w:num w:numId="17">
-    <w:abstractNumId w:val="5"/>
-  </w:num>
-  <w:num w:numId="18">
-    <w:abstractNumId w:val="16"/>
-  </w:num>
-  <w:num w:numId="19">
-    <w:abstractNumId w:val="20"/>
-  </w:num>
-  <w:num w:numId="20">
+  <w:num w:numId="30">
     <w:abstractNumId w:val="6"/>
   </w:num>
-  <w:num w:numId="21">
-    <w:abstractNumId w:val="11"/>
-  </w:num>
-  <w:num w:numId="22">
-    <w:abstractNumId w:val="9"/>
-  </w:num>
-  <w:num w:numId="23">
-    <w:abstractNumId w:val="15"/>
-  </w:num>
-  <w:num w:numId="24">
-    <w:abstractNumId w:val="22"/>
-  </w:num>
-  <w:num w:numId="25">
-    <w:abstractNumId w:val="21"/>
-  </w:num>
-  <w:num w:numId="26">
+  <w:num w:numId="31">
     <w:abstractNumId w:val="3"/>
-  </w:num>
-  <w:num w:numId="27">
-    <w:abstractNumId w:val="8"/>
-  </w:num>
-  <w:num w:numId="28">
-    <w:abstractNumId w:val="28"/>
-  </w:num>
-  <w:num w:numId="29">
-    <w:abstractNumId w:val="10"/>
   </w:num>
 </w:numbering>
 </file>
@@ -14984,6 +16163,87 @@
       <w:vertAlign w:val="superscript"/>
     </w:rPr>
   </w:style>
+  <w:style w:type="character" w:styleId="CommentReference">
+    <w:name w:val="annotation reference"/>
+    <w:basedOn w:val="DefaultParagraphFont"/>
+    <w:rsid w:val="00FD0519"/>
+    <w:rPr>
+      <w:sz w:val="16"/>
+      <w:szCs w:val="16"/>
+    </w:rPr>
+  </w:style>
+  <w:style w:type="paragraph" w:styleId="CommentText">
+    <w:name w:val="annotation text"/>
+    <w:basedOn w:val="Normal"/>
+    <w:link w:val="CommentTextChar"/>
+    <w:rsid w:val="00FD0519"/>
+    <w:pPr>
+      <w:spacing w:line="240" w:lineRule="auto"/>
+    </w:pPr>
+    <w:rPr>
+      <w:sz w:val="20"/>
+      <w:szCs w:val="20"/>
+    </w:rPr>
+  </w:style>
+  <w:style w:type="character" w:customStyle="1" w:styleId="CommentTextChar">
+    <w:name w:val="Comment Text Char"/>
+    <w:basedOn w:val="DefaultParagraphFont"/>
+    <w:link w:val="CommentText"/>
+    <w:rsid w:val="00FD0519"/>
+    <w:rPr>
+      <w:rFonts w:eastAsiaTheme="minorHAnsi"/>
+      <w:lang w:val="lv-LV" w:eastAsia="lv-LV"/>
+    </w:rPr>
+  </w:style>
+  <w:style w:type="paragraph" w:styleId="CommentSubject">
+    <w:name w:val="annotation subject"/>
+    <w:basedOn w:val="CommentText"/>
+    <w:next w:val="CommentText"/>
+    <w:link w:val="CommentSubjectChar"/>
+    <w:rsid w:val="00FD0519"/>
+    <w:rPr>
+      <w:b/>
+      <w:bCs/>
+    </w:rPr>
+  </w:style>
+  <w:style w:type="character" w:customStyle="1" w:styleId="CommentSubjectChar">
+    <w:name w:val="Comment Subject Char"/>
+    <w:basedOn w:val="CommentTextChar"/>
+    <w:link w:val="CommentSubject"/>
+    <w:rsid w:val="00FD0519"/>
+    <w:rPr>
+      <w:rFonts w:eastAsiaTheme="minorHAnsi"/>
+      <w:b/>
+      <w:bCs/>
+      <w:lang w:val="lv-LV" w:eastAsia="lv-LV"/>
+    </w:rPr>
+  </w:style>
+  <w:style w:type="paragraph" w:styleId="BalloonText">
+    <w:name w:val="Balloon Text"/>
+    <w:basedOn w:val="Normal"/>
+    <w:link w:val="BalloonTextChar"/>
+    <w:rsid w:val="00FD0519"/>
+    <w:pPr>
+      <w:spacing w:line="240" w:lineRule="auto"/>
+    </w:pPr>
+    <w:rPr>
+      <w:rFonts w:ascii="Segoe UI" w:hAnsi="Segoe UI" w:cs="Segoe UI"/>
+      <w:sz w:val="18"/>
+      <w:szCs w:val="18"/>
+    </w:rPr>
+  </w:style>
+  <w:style w:type="character" w:customStyle="1" w:styleId="BalloonTextChar">
+    <w:name w:val="Balloon Text Char"/>
+    <w:basedOn w:val="DefaultParagraphFont"/>
+    <w:link w:val="BalloonText"/>
+    <w:rsid w:val="00FD0519"/>
+    <w:rPr>
+      <w:rFonts w:ascii="Segoe UI" w:eastAsiaTheme="minorHAnsi" w:hAnsi="Segoe UI" w:cs="Segoe UI"/>
+      <w:sz w:val="18"/>
+      <w:szCs w:val="18"/>
+      <w:lang w:val="lv-LV" w:eastAsia="lv-LV"/>
+    </w:rPr>
+  </w:style>
 </w:styles>
 </file>
 
@@ -15268,7 +16528,7 @@
 </file>
 
 <file path=customXml/itemProps2.xml><?xml version="1.0" encoding="utf-8"?>
-<ds:datastoreItem xmlns:ds="http://schemas.openxmlformats.org/officeDocument/2006/customXml" ds:itemID="{6C8A1357-9142-4CAE-9DD8-51ECA7DF05DD}">
+<ds:datastoreItem xmlns:ds="http://schemas.openxmlformats.org/officeDocument/2006/customXml" ds:itemID="{63909CB7-EAA1-444A-AA55-31936AE88143}">
   <ds:schemaRefs>
     <ds:schemaRef ds:uri="http://schemas.openxmlformats.org/officeDocument/2006/bibliography"/>
   </ds:schemaRefs>

</xml_diff>